<commit_message>
adding Python code folder and part 11 to 15
</commit_message>
<xml_diff>
--- a/Tutorial.docx
+++ b/Tutorial.docx
@@ -310,21 +310,7 @@
           <w:sz w:val="28"/>
           <w:szCs w:val="28"/>
         </w:rPr>
-        <w:t xml:space="preserve">Section </w:t>
-      </w:r>
-      <w:r>
-        <w:rPr>
-          <w:sz w:val="28"/>
-          <w:szCs w:val="28"/>
-        </w:rPr>
-        <w:t>2</w:t>
-      </w:r>
-      <w:r>
-        <w:rPr>
-          <w:sz w:val="28"/>
-          <w:szCs w:val="28"/>
-        </w:rPr>
-        <w:t xml:space="preserve">: </w:t>
+        <w:t xml:space="preserve">Section 2: </w:t>
       </w:r>
       <w:r>
         <w:rPr>
@@ -332,18 +318,59 @@
           <w:szCs w:val="28"/>
           <w:u w:val="single"/>
         </w:rPr>
-        <w:t xml:space="preserve">we will </w:t>
-      </w:r>
-    </w:p>
-    <w:p>
-      <w:pPr>
-        <w:rPr>
-          <w:sz w:val="28"/>
-          <w:szCs w:val="28"/>
-        </w:rPr>
-      </w:pPr>
-      <w:bookmarkStart w:id="0" w:name="_GoBack"/>
-      <w:bookmarkEnd w:id="0"/>
+        <w:t>using python in  VS code</w:t>
+      </w:r>
+    </w:p>
+    <w:p>
+      <w:pPr>
+        <w:pStyle w:val="ListParagraph"/>
+        <w:rPr>
+          <w:sz w:val="28"/>
+          <w:szCs w:val="28"/>
+        </w:rPr>
+      </w:pPr>
+      <w:r>
+        <w:rPr>
+          <w:sz w:val="28"/>
+          <w:szCs w:val="28"/>
+        </w:rPr>
+        <w:t>How to install and using VS code (install python package)</w:t>
+      </w:r>
+    </w:p>
+    <w:p>
+      <w:pPr>
+        <w:pStyle w:val="ListParagraph"/>
+        <w:rPr>
+          <w:sz w:val="28"/>
+          <w:szCs w:val="28"/>
+          <w:u w:val="single"/>
+        </w:rPr>
+      </w:pPr>
+      <w:r>
+        <w:rPr>
+          <w:sz w:val="28"/>
+          <w:szCs w:val="28"/>
+          <w:u w:val="single"/>
+        </w:rPr>
+        <w:t>https://code.visualstudio.com/docs/languages/python</w:t>
+      </w:r>
+      <w:r>
+        <w:rPr>
+          <w:sz w:val="28"/>
+          <w:szCs w:val="28"/>
+          <w:u w:val="single"/>
+        </w:rPr>
+        <w:t xml:space="preserve"> </w:t>
+      </w:r>
+    </w:p>
+    <w:p>
+      <w:pPr>
+        <w:pStyle w:val="ListParagraph"/>
+        <w:rPr>
+          <w:sz w:val="28"/>
+          <w:szCs w:val="28"/>
+        </w:rPr>
+      </w:pPr>
     </w:p>
     <w:p>
       <w:pPr>
@@ -362,14 +389,7 @@
           <w:sz w:val="28"/>
           <w:szCs w:val="28"/>
         </w:rPr>
-        <w:t xml:space="preserve">Section </w:t>
-      </w:r>
-      <w:r>
-        <w:rPr>
-          <w:sz w:val="28"/>
-          <w:szCs w:val="28"/>
-        </w:rPr>
-        <w:t>3:</w:t>
+        <w:t>Section 3:</w:t>
       </w:r>
       <w:r>
         <w:rPr>
@@ -390,12 +410,143 @@
           <w:sz w:val="28"/>
           <w:szCs w:val="28"/>
         </w:rPr>
-        <w:t>Python Object and Data Structure</w:t>
-      </w:r>
-      <w:r>
-        <w:rPr>
-          <w:b/>
-          <w:bCs/>
+        <w:t>Python Object and Data Structure Basics</w:t>
+      </w:r>
+    </w:p>
+    <w:p>
+      <w:pPr>
+        <w:pStyle w:val="ListParagraph"/>
+        <w:rPr>
+          <w:sz w:val="28"/>
+          <w:szCs w:val="28"/>
+        </w:rPr>
+      </w:pPr>
+      <w:r>
+        <w:rPr>
+          <w:noProof/>
+        </w:rPr>
+        <w:drawing>
+          <wp:inline distT="0" distB="0" distL="0" distR="0" wp14:anchorId="1ACB6A69" wp14:editId="683251F4">
+            <wp:extent cx="5943600" cy="2658745"/>
+            <wp:effectExtent l="0" t="0" r="0" b="8255"/>
+            <wp:docPr id="1" name="Picture 1"/>
+            <wp:cNvGraphicFramePr>
+              <a:graphicFrameLocks xmlns:a="http://schemas.openxmlformats.org/drawingml/2006/main" noChangeAspect="1"/>
+            </wp:cNvGraphicFramePr>
+            <a:graphic xmlns:a="http://schemas.openxmlformats.org/drawingml/2006/main">
+              <a:graphicData uri="http://schemas.openxmlformats.org/drawingml/2006/picture">
+                <pic:pic xmlns:pic="http://schemas.openxmlformats.org/drawingml/2006/picture">
+                  <pic:nvPicPr>
+                    <pic:cNvPr id="1" name=""/>
+                    <pic:cNvPicPr/>
+                  </pic:nvPicPr>
+                  <pic:blipFill>
+                    <a:blip r:embed="rId6"/>
+                    <a:stretch>
+                      <a:fillRect/>
+                    </a:stretch>
+                  </pic:blipFill>
+                  <pic:spPr>
+                    <a:xfrm>
+                      <a:off x="0" y="0"/>
+                      <a:ext cx="5943600" cy="2658745"/>
+                    </a:xfrm>
+                    <a:prstGeom prst="rect">
+                      <a:avLst/>
+                    </a:prstGeom>
+                  </pic:spPr>
+                </pic:pic>
+              </a:graphicData>
+            </a:graphic>
+          </wp:inline>
+        </w:drawing>
+      </w:r>
+    </w:p>
+    <w:p>
+      <w:pPr>
+        <w:pStyle w:val="ListParagraph"/>
+        <w:rPr>
+          <w:sz w:val="28"/>
+          <w:szCs w:val="28"/>
+        </w:rPr>
+      </w:pPr>
+    </w:p>
+    <w:p>
+      <w:pPr>
+        <w:pStyle w:val="ListParagraph"/>
+      </w:pPr>
+      <w:hyperlink r:id="rId7" w:history="1">
+        <w:r>
+          <w:rPr>
+            <w:rStyle w:val="Hyperlink"/>
+          </w:rPr>
+          <w:t>https://docs.python.org/2/contents.html</w:t>
+        </w:r>
+      </w:hyperlink>
+    </w:p>
+    <w:p>
+      <w:pPr>
+        <w:pStyle w:val="ListParagraph"/>
+        <w:rPr>
+          <w:sz w:val="28"/>
+          <w:szCs w:val="28"/>
+        </w:rPr>
+      </w:pPr>
+      <w:bookmarkStart w:id="0" w:name="_GoBack"/>
+    </w:p>
+    <w:p>
+      <w:pPr>
+        <w:pStyle w:val="ListParagraph"/>
+        <w:rPr>
+          <w:sz w:val="28"/>
+          <w:szCs w:val="28"/>
+        </w:rPr>
+      </w:pPr>
+      <w:proofErr w:type="gramStart"/>
+      <w:r>
+        <w:rPr>
+          <w:sz w:val="28"/>
+          <w:szCs w:val="28"/>
+        </w:rPr>
+        <w:t>String :</w:t>
+      </w:r>
+      <w:proofErr w:type="gramEnd"/>
+      <w:r>
+        <w:rPr>
+          <w:sz w:val="28"/>
+          <w:szCs w:val="28"/>
+        </w:rPr>
+        <w:t xml:space="preserve"> can be either “” or ‘’ , you can p</w:t>
+      </w:r>
+      <w:bookmarkEnd w:id="0"/>
+      <w:r>
+        <w:rPr>
+          <w:sz w:val="28"/>
+          <w:szCs w:val="28"/>
+        </w:rPr>
+        <w:t>ut them into each other if you want to use special characters</w:t>
+      </w:r>
+    </w:p>
+    <w:p>
+      <w:pPr>
+        <w:pStyle w:val="ListParagraph"/>
+        <w:rPr>
+          <w:sz w:val="28"/>
+          <w:szCs w:val="28"/>
+        </w:rPr>
+      </w:pPr>
+      <w:proofErr w:type="gramStart"/>
+      <w:r>
+        <w:rPr>
+          <w:sz w:val="28"/>
+          <w:szCs w:val="28"/>
+        </w:rPr>
+        <w:lastRenderedPageBreak/>
+        <w:t>Hello :</w:t>
+      </w:r>
+      <w:proofErr w:type="gramEnd"/>
+      <w:r>
+        <w:rPr>
           <w:sz w:val="28"/>
           <w:szCs w:val="28"/>
         </w:rPr>
@@ -403,12 +554,171 @@
       </w:r>
       <w:r>
         <w:rPr>
-          <w:b/>
-          <w:bCs/>
-          <w:sz w:val="28"/>
-          <w:szCs w:val="28"/>
-        </w:rPr>
-        <w:t>Basics</w:t>
+          <w:sz w:val="28"/>
+          <w:szCs w:val="28"/>
+        </w:rPr>
+        <w:br/>
+        <w:t xml:space="preserve"> Character : H   </w:t>
+      </w:r>
+      <w:r>
+        <w:rPr>
+          <w:sz w:val="28"/>
+          <w:szCs w:val="28"/>
+        </w:rPr>
+        <w:tab/>
+        <w:t xml:space="preserve">e </w:t>
+      </w:r>
+      <w:r>
+        <w:rPr>
+          <w:sz w:val="28"/>
+          <w:szCs w:val="28"/>
+        </w:rPr>
+        <w:tab/>
+        <w:t>l</w:t>
+      </w:r>
+      <w:r>
+        <w:rPr>
+          <w:sz w:val="28"/>
+          <w:szCs w:val="28"/>
+        </w:rPr>
+        <w:tab/>
+      </w:r>
+      <w:proofErr w:type="spellStart"/>
+      <w:r>
+        <w:rPr>
+          <w:sz w:val="28"/>
+          <w:szCs w:val="28"/>
+        </w:rPr>
+        <w:t>l</w:t>
+      </w:r>
+      <w:proofErr w:type="spellEnd"/>
+      <w:r>
+        <w:rPr>
+          <w:sz w:val="28"/>
+          <w:szCs w:val="28"/>
+        </w:rPr>
+        <w:tab/>
+        <w:t>o</w:t>
+      </w:r>
+    </w:p>
+    <w:p>
+      <w:pPr>
+        <w:pStyle w:val="ListParagraph"/>
+        <w:rPr>
+          <w:sz w:val="28"/>
+          <w:szCs w:val="28"/>
+        </w:rPr>
+      </w:pPr>
+      <w:r>
+        <w:rPr>
+          <w:sz w:val="28"/>
+          <w:szCs w:val="28"/>
+        </w:rPr>
+        <w:t xml:space="preserve">Index: </w:t>
+      </w:r>
+      <w:r>
+        <w:rPr>
+          <w:sz w:val="28"/>
+          <w:szCs w:val="28"/>
+        </w:rPr>
+        <w:tab/>
+        <w:t>0</w:t>
+      </w:r>
+      <w:r>
+        <w:rPr>
+          <w:sz w:val="28"/>
+          <w:szCs w:val="28"/>
+        </w:rPr>
+        <w:tab/>
+        <w:t>1</w:t>
+      </w:r>
+      <w:r>
+        <w:rPr>
+          <w:sz w:val="28"/>
+          <w:szCs w:val="28"/>
+        </w:rPr>
+        <w:tab/>
+        <w:t>2</w:t>
+      </w:r>
+      <w:r>
+        <w:rPr>
+          <w:sz w:val="28"/>
+          <w:szCs w:val="28"/>
+        </w:rPr>
+        <w:tab/>
+        <w:t>3</w:t>
+      </w:r>
+      <w:r>
+        <w:rPr>
+          <w:sz w:val="28"/>
+          <w:szCs w:val="28"/>
+        </w:rPr>
+        <w:tab/>
+        <w:t>4</w:t>
+      </w:r>
+      <w:r>
+        <w:rPr>
+          <w:sz w:val="28"/>
+          <w:szCs w:val="28"/>
+        </w:rPr>
+        <w:tab/>
+      </w:r>
+    </w:p>
+    <w:p>
+      <w:pPr>
+        <w:pStyle w:val="ListParagraph"/>
+        <w:rPr>
+          <w:sz w:val="28"/>
+          <w:szCs w:val="28"/>
+        </w:rPr>
+      </w:pPr>
+      <w:r>
+        <w:rPr>
+          <w:sz w:val="28"/>
+          <w:szCs w:val="28"/>
+        </w:rPr>
+        <w:t>Reverse index</w:t>
+      </w:r>
+      <w:proofErr w:type="gramStart"/>
+      <w:r>
+        <w:rPr>
+          <w:sz w:val="28"/>
+          <w:szCs w:val="28"/>
+        </w:rPr>
+        <w:t>:0</w:t>
+      </w:r>
+      <w:proofErr w:type="gramEnd"/>
+      <w:r>
+        <w:rPr>
+          <w:sz w:val="28"/>
+          <w:szCs w:val="28"/>
+        </w:rPr>
+        <w:tab/>
+        <w:t xml:space="preserve">-4 </w:t>
+      </w:r>
+      <w:r>
+        <w:rPr>
+          <w:sz w:val="28"/>
+          <w:szCs w:val="28"/>
+        </w:rPr>
+        <w:tab/>
+        <w:t>-3</w:t>
+      </w:r>
+      <w:r>
+        <w:rPr>
+          <w:sz w:val="28"/>
+          <w:szCs w:val="28"/>
+        </w:rPr>
+        <w:tab/>
+        <w:t>-2</w:t>
+      </w:r>
+      <w:r>
+        <w:rPr>
+          <w:sz w:val="28"/>
+          <w:szCs w:val="28"/>
+        </w:rPr>
+        <w:tab/>
+        <w:t>-1</w:t>
       </w:r>
     </w:p>
     <w:sectPr>

</xml_diff>

<commit_message>
adding part nr 22-23 , dictionary in Python
</commit_message>
<xml_diff>
--- a/Tutorial.docx
+++ b/Tutorial.docx
@@ -492,7 +492,6 @@
           <w:szCs w:val="28"/>
         </w:rPr>
       </w:pPr>
-      <w:bookmarkStart w:id="0" w:name="_GoBack"/>
     </w:p>
     <w:p>
       <w:pPr>
@@ -516,15 +515,7 @@
           <w:sz w:val="28"/>
           <w:szCs w:val="28"/>
         </w:rPr>
-        <w:t xml:space="preserve"> can be either “” or ‘’ , you can p</w:t>
-      </w:r>
-      <w:bookmarkEnd w:id="0"/>
-      <w:r>
-        <w:rPr>
-          <w:sz w:val="28"/>
-          <w:szCs w:val="28"/>
-        </w:rPr>
-        <w:t>ut them into each other if you want to use special characters</w:t>
+        <w:t xml:space="preserve"> can be either “” or ‘’ , you can put them into each other if you want to use special characters</w:t>
       </w:r>
     </w:p>
     <w:p>
@@ -720,6 +711,66 @@
         <w:tab/>
         <w:t>-1</w:t>
       </w:r>
+    </w:p>
+    <w:p>
+      <w:pPr>
+        <w:pStyle w:val="ListParagraph"/>
+        <w:rPr>
+          <w:sz w:val="28"/>
+          <w:szCs w:val="28"/>
+        </w:rPr>
+      </w:pPr>
+    </w:p>
+    <w:p>
+      <w:pPr>
+        <w:pStyle w:val="ListParagraph"/>
+        <w:rPr>
+          <w:sz w:val="28"/>
+          <w:szCs w:val="28"/>
+        </w:rPr>
+      </w:pPr>
+      <w:r>
+        <w:rPr>
+          <w:noProof/>
+        </w:rPr>
+        <w:drawing>
+          <wp:inline distT="0" distB="0" distL="0" distR="0" wp14:anchorId="698E2AF2" wp14:editId="2DEC35F6">
+            <wp:extent cx="4277801" cy="1659933"/>
+            <wp:effectExtent l="0" t="0" r="8890" b="0"/>
+            <wp:docPr id="2" name="Picture 2"/>
+            <wp:cNvGraphicFramePr>
+              <a:graphicFrameLocks xmlns:a="http://schemas.openxmlformats.org/drawingml/2006/main" noChangeAspect="1"/>
+            </wp:cNvGraphicFramePr>
+            <a:graphic xmlns:a="http://schemas.openxmlformats.org/drawingml/2006/main">
+              <a:graphicData uri="http://schemas.openxmlformats.org/drawingml/2006/picture">
+                <pic:pic xmlns:pic="http://schemas.openxmlformats.org/drawingml/2006/picture">
+                  <pic:nvPicPr>
+                    <pic:cNvPr id="1" name=""/>
+                    <pic:cNvPicPr/>
+                  </pic:nvPicPr>
+                  <pic:blipFill>
+                    <a:blip r:embed="rId8"/>
+                    <a:stretch>
+                      <a:fillRect/>
+                    </a:stretch>
+                  </pic:blipFill>
+                  <pic:spPr>
+                    <a:xfrm>
+                      <a:off x="0" y="0"/>
+                      <a:ext cx="4298692" cy="1668039"/>
+                    </a:xfrm>
+                    <a:prstGeom prst="rect">
+                      <a:avLst/>
+                    </a:prstGeom>
+                  </pic:spPr>
+                </pic:pic>
+              </a:graphicData>
+            </a:graphic>
+          </wp:inline>
+        </w:drawing>
+      </w:r>
+      <w:bookmarkStart w:id="0" w:name="_GoBack"/>
+      <w:bookmarkEnd w:id="0"/>
     </w:p>
     <w:sectPr>
       <w:pgSz w:w="12240" w:h="15840"/>

</xml_diff>

<commit_message>
adding part 27 I/O with Basic Files in Python
</commit_message>
<xml_diff>
--- a/Tutorial.docx
+++ b/Tutorial.docx
@@ -729,6 +729,15 @@
           <w:szCs w:val="28"/>
         </w:rPr>
       </w:pPr>
+    </w:p>
+    <w:p>
+      <w:pPr>
+        <w:pStyle w:val="ListParagraph"/>
+        <w:rPr>
+          <w:sz w:val="28"/>
+          <w:szCs w:val="28"/>
+        </w:rPr>
+      </w:pPr>
       <w:r>
         <w:rPr>
           <w:noProof/>
@@ -769,8 +778,393 @@
           </wp:inline>
         </w:drawing>
       </w:r>
+    </w:p>
+    <w:p>
+      <w:pPr>
+        <w:pStyle w:val="ListParagraph"/>
+        <w:rPr>
+          <w:sz w:val="28"/>
+          <w:szCs w:val="28"/>
+        </w:rPr>
+      </w:pPr>
+    </w:p>
+    <w:p>
+      <w:pPr>
+        <w:pStyle w:val="ListParagraph"/>
+        <w:rPr>
+          <w:b/>
+          <w:bCs/>
+          <w:sz w:val="40"/>
+          <w:szCs w:val="40"/>
+        </w:rPr>
+      </w:pPr>
+      <w:r>
+        <w:rPr>
+          <w:b/>
+          <w:bCs/>
+          <w:sz w:val="40"/>
+          <w:szCs w:val="40"/>
+        </w:rPr>
+        <w:t>I/O</w:t>
+      </w:r>
+    </w:p>
+    <w:p>
+      <w:pPr>
+        <w:pStyle w:val="ListParagraph"/>
+        <w:rPr>
+          <w:sz w:val="28"/>
+          <w:szCs w:val="28"/>
+        </w:rPr>
+      </w:pPr>
+      <w:r>
+        <w:rPr>
+          <w:noProof/>
+        </w:rPr>
+        <w:drawing>
+          <wp:inline distT="0" distB="0" distL="0" distR="0" wp14:anchorId="5291EEB7" wp14:editId="354654B9">
+            <wp:extent cx="5943600" cy="2037080"/>
+            <wp:effectExtent l="0" t="0" r="0" b="1270"/>
+            <wp:docPr id="3" name="Picture 3"/>
+            <wp:cNvGraphicFramePr>
+              <a:graphicFrameLocks xmlns:a="http://schemas.openxmlformats.org/drawingml/2006/main" noChangeAspect="1"/>
+            </wp:cNvGraphicFramePr>
+            <a:graphic xmlns:a="http://schemas.openxmlformats.org/drawingml/2006/main">
+              <a:graphicData uri="http://schemas.openxmlformats.org/drawingml/2006/picture">
+                <pic:pic xmlns:pic="http://schemas.openxmlformats.org/drawingml/2006/picture">
+                  <pic:nvPicPr>
+                    <pic:cNvPr id="1" name=""/>
+                    <pic:cNvPicPr/>
+                  </pic:nvPicPr>
+                  <pic:blipFill>
+                    <a:blip r:embed="rId9"/>
+                    <a:stretch>
+                      <a:fillRect/>
+                    </a:stretch>
+                  </pic:blipFill>
+                  <pic:spPr>
+                    <a:xfrm>
+                      <a:off x="0" y="0"/>
+                      <a:ext cx="5943600" cy="2037080"/>
+                    </a:xfrm>
+                    <a:prstGeom prst="rect">
+                      <a:avLst/>
+                    </a:prstGeom>
+                  </pic:spPr>
+                </pic:pic>
+              </a:graphicData>
+            </a:graphic>
+          </wp:inline>
+        </w:drawing>
+      </w:r>
+    </w:p>
+    <w:p>
+      <w:pPr>
+        <w:pStyle w:val="ListParagraph"/>
+        <w:rPr>
+          <w:sz w:val="28"/>
+          <w:szCs w:val="28"/>
+        </w:rPr>
+      </w:pPr>
+    </w:p>
+    <w:p>
+      <w:pPr>
+        <w:pStyle w:val="ListParagraph"/>
+        <w:rPr>
+          <w:sz w:val="28"/>
+          <w:szCs w:val="28"/>
+        </w:rPr>
+      </w:pPr>
+    </w:p>
+    <w:p>
+      <w:pPr>
+        <w:pStyle w:val="NormalWeb"/>
+        <w:shd w:val="clear" w:color="auto" w:fill="FFFFFF"/>
+        <w:spacing w:before="0" w:beforeAutospacing="0" w:after="300" w:afterAutospacing="0"/>
+        <w:rPr>
+          <w:rFonts w:ascii="Helvetica" w:hAnsi="Helvetica" w:cs="Helvetica"/>
+          <w:color w:val="29303B"/>
+          <w:sz w:val="27"/>
+          <w:szCs w:val="27"/>
+          <w:highlight w:val="yellow"/>
+        </w:rPr>
+      </w:pPr>
+      <w:r>
+        <w:rPr>
+          <w:rStyle w:val="Strong"/>
+          <w:rFonts w:ascii="Helvetica" w:hAnsi="Helvetica" w:cs="Helvetica"/>
+          <w:color w:val="29303B"/>
+          <w:sz w:val="27"/>
+          <w:szCs w:val="27"/>
+          <w:highlight w:val="yellow"/>
+        </w:rPr>
+        <w:t>Basic Practice:</w:t>
+      </w:r>
+    </w:p>
+    <w:p>
+      <w:pPr>
+        <w:pStyle w:val="NormalWeb"/>
+        <w:shd w:val="clear" w:color="auto" w:fill="FFFFFF"/>
+        <w:spacing w:before="0" w:beforeAutospacing="0" w:after="300" w:afterAutospacing="0"/>
+        <w:rPr>
+          <w:rFonts w:ascii="Helvetica" w:hAnsi="Helvetica" w:cs="Helvetica"/>
+          <w:color w:val="29303B"/>
+          <w:sz w:val="27"/>
+          <w:szCs w:val="27"/>
+          <w:highlight w:val="yellow"/>
+        </w:rPr>
+      </w:pPr>
+      <w:r>
+        <w:rPr>
+          <w:rFonts w:ascii="Helvetica" w:hAnsi="Helvetica" w:cs="Helvetica"/>
+          <w:color w:val="29303B"/>
+          <w:sz w:val="27"/>
+          <w:szCs w:val="27"/>
+          <w:highlight w:val="yellow"/>
+        </w:rPr>
+        <w:t>http://codingbat.com/python</w:t>
+      </w:r>
+    </w:p>
+    <w:p>
+      <w:pPr>
+        <w:pStyle w:val="NormalWeb"/>
+        <w:shd w:val="clear" w:color="auto" w:fill="FFFFFF"/>
+        <w:spacing w:before="0" w:beforeAutospacing="0" w:after="300" w:afterAutospacing="0"/>
+        <w:rPr>
+          <w:rFonts w:ascii="Helvetica" w:hAnsi="Helvetica" w:cs="Helvetica"/>
+          <w:color w:val="29303B"/>
+          <w:sz w:val="27"/>
+          <w:szCs w:val="27"/>
+          <w:highlight w:val="yellow"/>
+        </w:rPr>
+      </w:pPr>
+      <w:r>
+        <w:rPr>
+          <w:rStyle w:val="Strong"/>
+          <w:rFonts w:ascii="Helvetica" w:hAnsi="Helvetica" w:cs="Helvetica"/>
+          <w:color w:val="29303B"/>
+          <w:sz w:val="27"/>
+          <w:szCs w:val="27"/>
+          <w:highlight w:val="yellow"/>
+        </w:rPr>
+        <w:t>More Mathematical (and Harder) Practice:</w:t>
+      </w:r>
+    </w:p>
+    <w:p>
+      <w:pPr>
+        <w:pStyle w:val="NormalWeb"/>
+        <w:shd w:val="clear" w:color="auto" w:fill="FFFFFF"/>
+        <w:spacing w:before="0" w:beforeAutospacing="0" w:after="300" w:afterAutospacing="0"/>
+        <w:rPr>
+          <w:rFonts w:ascii="Helvetica" w:hAnsi="Helvetica" w:cs="Helvetica"/>
+          <w:color w:val="29303B"/>
+          <w:sz w:val="27"/>
+          <w:szCs w:val="27"/>
+          <w:highlight w:val="yellow"/>
+        </w:rPr>
+      </w:pPr>
+      <w:r>
+        <w:rPr>
+          <w:rFonts w:ascii="Helvetica" w:hAnsi="Helvetica" w:cs="Helvetica"/>
+          <w:color w:val="29303B"/>
+          <w:sz w:val="27"/>
+          <w:szCs w:val="27"/>
+          <w:highlight w:val="yellow"/>
+        </w:rPr>
+        <w:t>https://projecteuler.net/archives</w:t>
+      </w:r>
+    </w:p>
+    <w:p>
+      <w:pPr>
+        <w:pStyle w:val="NormalWeb"/>
+        <w:shd w:val="clear" w:color="auto" w:fill="FFFFFF"/>
+        <w:spacing w:before="0" w:beforeAutospacing="0" w:after="300" w:afterAutospacing="0"/>
+        <w:rPr>
+          <w:rFonts w:ascii="Helvetica" w:hAnsi="Helvetica" w:cs="Helvetica"/>
+          <w:color w:val="29303B"/>
+          <w:sz w:val="27"/>
+          <w:szCs w:val="27"/>
+          <w:highlight w:val="yellow"/>
+        </w:rPr>
+      </w:pPr>
+      <w:r>
+        <w:rPr>
+          <w:rStyle w:val="Strong"/>
+          <w:rFonts w:ascii="Helvetica" w:hAnsi="Helvetica" w:cs="Helvetica"/>
+          <w:color w:val="29303B"/>
+          <w:sz w:val="27"/>
+          <w:szCs w:val="27"/>
+          <w:highlight w:val="yellow"/>
+        </w:rPr>
+        <w:t>List of Practice Pro</w:t>
+      </w:r>
       <w:bookmarkStart w:id="0" w:name="_GoBack"/>
       <w:bookmarkEnd w:id="0"/>
+      <w:r>
+        <w:rPr>
+          <w:rStyle w:val="Strong"/>
+          <w:rFonts w:ascii="Helvetica" w:hAnsi="Helvetica" w:cs="Helvetica"/>
+          <w:color w:val="29303B"/>
+          <w:sz w:val="27"/>
+          <w:szCs w:val="27"/>
+          <w:highlight w:val="yellow"/>
+        </w:rPr>
+        <w:t>blems:</w:t>
+      </w:r>
+    </w:p>
+    <w:p>
+      <w:pPr>
+        <w:pStyle w:val="NormalWeb"/>
+        <w:shd w:val="clear" w:color="auto" w:fill="FFFFFF"/>
+        <w:spacing w:before="0" w:beforeAutospacing="0" w:after="300" w:afterAutospacing="0"/>
+        <w:rPr>
+          <w:rFonts w:ascii="Helvetica" w:hAnsi="Helvetica" w:cs="Helvetica"/>
+          <w:color w:val="29303B"/>
+          <w:sz w:val="27"/>
+          <w:szCs w:val="27"/>
+          <w:highlight w:val="yellow"/>
+        </w:rPr>
+      </w:pPr>
+      <w:r>
+        <w:rPr>
+          <w:rFonts w:ascii="Helvetica" w:hAnsi="Helvetica" w:cs="Helvetica"/>
+          <w:color w:val="29303B"/>
+          <w:sz w:val="27"/>
+          <w:szCs w:val="27"/>
+          <w:highlight w:val="yellow"/>
+        </w:rPr>
+        <w:lastRenderedPageBreak/>
+        <w:t>http://www.codeabbey.com/index/task_list</w:t>
+      </w:r>
+    </w:p>
+    <w:p>
+      <w:pPr>
+        <w:pStyle w:val="NormalWeb"/>
+        <w:shd w:val="clear" w:color="auto" w:fill="FFFFFF"/>
+        <w:spacing w:before="0" w:beforeAutospacing="0" w:after="300" w:afterAutospacing="0"/>
+        <w:rPr>
+          <w:rFonts w:ascii="Helvetica" w:hAnsi="Helvetica" w:cs="Helvetica"/>
+          <w:color w:val="29303B"/>
+          <w:sz w:val="27"/>
+          <w:szCs w:val="27"/>
+          <w:highlight w:val="yellow"/>
+        </w:rPr>
+      </w:pPr>
+      <w:r>
+        <w:rPr>
+          <w:rStyle w:val="Strong"/>
+          <w:rFonts w:ascii="Helvetica" w:hAnsi="Helvetica" w:cs="Helvetica"/>
+          <w:color w:val="29303B"/>
+          <w:sz w:val="27"/>
+          <w:szCs w:val="27"/>
+          <w:highlight w:val="yellow"/>
+        </w:rPr>
+        <w:t xml:space="preserve">A </w:t>
+      </w:r>
+      <w:proofErr w:type="spellStart"/>
+      <w:r>
+        <w:rPr>
+          <w:rStyle w:val="Strong"/>
+          <w:rFonts w:ascii="Helvetica" w:hAnsi="Helvetica" w:cs="Helvetica"/>
+          <w:color w:val="29303B"/>
+          <w:sz w:val="27"/>
+          <w:szCs w:val="27"/>
+          <w:highlight w:val="yellow"/>
+        </w:rPr>
+        <w:t>SubReddit</w:t>
+      </w:r>
+      <w:proofErr w:type="spellEnd"/>
+      <w:r>
+        <w:rPr>
+          <w:rStyle w:val="Strong"/>
+          <w:rFonts w:ascii="Helvetica" w:hAnsi="Helvetica" w:cs="Helvetica"/>
+          <w:color w:val="29303B"/>
+          <w:sz w:val="27"/>
+          <w:szCs w:val="27"/>
+          <w:highlight w:val="yellow"/>
+        </w:rPr>
+        <w:t xml:space="preserve"> Devoted to Daily Practice Problems:</w:t>
+      </w:r>
+    </w:p>
+    <w:p>
+      <w:pPr>
+        <w:pStyle w:val="NormalWeb"/>
+        <w:shd w:val="clear" w:color="auto" w:fill="FFFFFF"/>
+        <w:spacing w:before="0" w:beforeAutospacing="0" w:after="300" w:afterAutospacing="0"/>
+        <w:rPr>
+          <w:rFonts w:ascii="Helvetica" w:hAnsi="Helvetica" w:cs="Helvetica"/>
+          <w:color w:val="29303B"/>
+          <w:sz w:val="27"/>
+          <w:szCs w:val="27"/>
+          <w:highlight w:val="yellow"/>
+        </w:rPr>
+      </w:pPr>
+      <w:r>
+        <w:rPr>
+          <w:rFonts w:ascii="Helvetica" w:hAnsi="Helvetica" w:cs="Helvetica"/>
+          <w:color w:val="29303B"/>
+          <w:sz w:val="27"/>
+          <w:szCs w:val="27"/>
+          <w:highlight w:val="yellow"/>
+        </w:rPr>
+        <w:t>https://www.reddit.com/r/dailyprogrammer</w:t>
+      </w:r>
+    </w:p>
+    <w:p>
+      <w:pPr>
+        <w:pStyle w:val="NormalWeb"/>
+        <w:shd w:val="clear" w:color="auto" w:fill="FFFFFF"/>
+        <w:spacing w:before="0" w:beforeAutospacing="0" w:after="300" w:afterAutospacing="0"/>
+        <w:rPr>
+          <w:rFonts w:ascii="Helvetica" w:hAnsi="Helvetica" w:cs="Helvetica"/>
+          <w:color w:val="29303B"/>
+          <w:sz w:val="27"/>
+          <w:szCs w:val="27"/>
+          <w:highlight w:val="yellow"/>
+        </w:rPr>
+      </w:pPr>
+      <w:r>
+        <w:rPr>
+          <w:rStyle w:val="Strong"/>
+          <w:rFonts w:ascii="Helvetica" w:hAnsi="Helvetica" w:cs="Helvetica"/>
+          <w:color w:val="29303B"/>
+          <w:sz w:val="27"/>
+          <w:szCs w:val="27"/>
+          <w:highlight w:val="yellow"/>
+        </w:rPr>
+        <w:t>A very tricky website with very few hints and touch problems (Not for beginners but still interesting)</w:t>
+      </w:r>
+    </w:p>
+    <w:p>
+      <w:pPr>
+        <w:pStyle w:val="NormalWeb"/>
+        <w:shd w:val="clear" w:color="auto" w:fill="FFFFFF"/>
+        <w:spacing w:before="0" w:beforeAutospacing="0" w:after="300" w:afterAutospacing="0"/>
+        <w:rPr>
+          <w:rFonts w:ascii="Helvetica" w:hAnsi="Helvetica" w:cs="Helvetica"/>
+          <w:color w:val="29303B"/>
+          <w:sz w:val="27"/>
+          <w:szCs w:val="27"/>
+        </w:rPr>
+      </w:pPr>
+      <w:r>
+        <w:rPr>
+          <w:rFonts w:ascii="Helvetica" w:hAnsi="Helvetica" w:cs="Helvetica"/>
+          <w:color w:val="29303B"/>
+          <w:sz w:val="27"/>
+          <w:szCs w:val="27"/>
+          <w:highlight w:val="yellow"/>
+        </w:rPr>
+        <w:t>http://www.pythonchallenge.com/</w:t>
+      </w:r>
+    </w:p>
+    <w:p>
+      <w:pPr>
+        <w:pStyle w:val="ListParagraph"/>
+        <w:rPr>
+          <w:sz w:val="28"/>
+          <w:szCs w:val="28"/>
+        </w:rPr>
+      </w:pPr>
     </w:p>
     <w:sectPr>
       <w:pgSz w:w="12240" w:h="15840"/>
@@ -1531,6 +1925,33 @@
       <w:u w:val="single"/>
     </w:rPr>
   </w:style>
+  <w:style w:type="paragraph" w:styleId="NormalWeb">
+    <w:name w:val="Normal (Web)"/>
+    <w:basedOn w:val="Normal"/>
+    <w:uiPriority w:val="99"/>
+    <w:semiHidden/>
+    <w:unhideWhenUsed/>
+    <w:rsid w:val="002C6A4C"/>
+    <w:pPr>
+      <w:spacing w:before="100" w:beforeAutospacing="1" w:after="100" w:afterAutospacing="1" w:line="240" w:lineRule="auto"/>
+    </w:pPr>
+    <w:rPr>
+      <w:rFonts w:ascii="Times New Roman" w:eastAsia="Times New Roman" w:hAnsi="Times New Roman" w:cs="Times New Roman"/>
+      <w:sz w:val="24"/>
+      <w:szCs w:val="24"/>
+    </w:rPr>
+  </w:style>
+  <w:style w:type="character" w:styleId="Strong">
+    <w:name w:val="Strong"/>
+    <w:basedOn w:val="DefaultParagraphFont"/>
+    <w:uiPriority w:val="22"/>
+    <w:qFormat/>
+    <w:rsid w:val="002C6A4C"/>
+    <w:rPr>
+      <w:b/>
+      <w:bCs/>
+    </w:rPr>
+  </w:style>
 </w:styles>
 </file>
 

</xml_diff>

<commit_message>
adding part 51 (Functions and Methods -  Homework Assignment)  part 52 ( Hints and Tips for Functions and Methods Assignment)  Funcs: 1. volume of a sphere  2.number is in a given range  3. calculates the number of upper case letters and lower  4.unique elements of the first list  5.multiply all the numbers in a list  6.a passed in string is palindrome or not
</commit_message>
<xml_diff>
--- a/Tutorial.docx
+++ b/Tutorial.docx
@@ -1,6 +1,6 @@
 
 <file path=word/document.xml><?xml version="1.0" encoding="utf-8"?>
-<w:document xmlns:wpc="http://schemas.microsoft.com/office/word/2010/wordprocessingCanvas" xmlns:mc="http://schemas.openxmlformats.org/markup-compatibility/2006" xmlns:o="urn:schemas-microsoft-com:office:office" xmlns:r="http://schemas.openxmlformats.org/officeDocument/2006/relationships" xmlns:m="http://schemas.openxmlformats.org/officeDocument/2006/math" xmlns:v="urn:schemas-microsoft-com:vml" xmlns:wp14="http://schemas.microsoft.com/office/word/2010/wordprocessingDrawing" xmlns:wp="http://schemas.openxmlformats.org/drawingml/2006/wordprocessingDrawing" xmlns:w10="urn:schemas-microsoft-com:office:word" xmlns:w="http://schemas.openxmlformats.org/wordprocessingml/2006/main" xmlns:w14="http://schemas.microsoft.com/office/word/2010/wordml" xmlns:w15="http://schemas.microsoft.com/office/word/2012/wordml" xmlns:wpg="http://schemas.microsoft.com/office/word/2010/wordprocessingGroup" xmlns:wpi="http://schemas.microsoft.com/office/word/2010/wordprocessingInk" xmlns:wne="http://schemas.microsoft.com/office/word/2006/wordml" xmlns:wps="http://schemas.microsoft.com/office/word/2010/wordprocessingShape" mc:Ignorable="w14 w15 wp14">
+<w:document xmlns:wpc="http://schemas.microsoft.com/office/word/2010/wordprocessingCanvas" xmlns:cx="http://schemas.microsoft.com/office/drawing/2014/chartex" xmlns:cx1="http://schemas.microsoft.com/office/drawing/2015/9/8/chartex" xmlns:cx2="http://schemas.microsoft.com/office/drawing/2015/10/21/chartex" xmlns:cx3="http://schemas.microsoft.com/office/drawing/2016/5/9/chartex" xmlns:cx4="http://schemas.microsoft.com/office/drawing/2016/5/10/chartex" xmlns:cx5="http://schemas.microsoft.com/office/drawing/2016/5/11/chartex" xmlns:cx6="http://schemas.microsoft.com/office/drawing/2016/5/12/chartex" xmlns:cx7="http://schemas.microsoft.com/office/drawing/2016/5/13/chartex" xmlns:cx8="http://schemas.microsoft.com/office/drawing/2016/5/14/chartex" xmlns:mc="http://schemas.openxmlformats.org/markup-compatibility/2006" xmlns:aink="http://schemas.microsoft.com/office/drawing/2016/ink" xmlns:am3d="http://schemas.microsoft.com/office/drawing/2017/model3d" xmlns:o="urn:schemas-microsoft-com:office:office" xmlns:r="http://schemas.openxmlformats.org/officeDocument/2006/relationships" xmlns:m="http://schemas.openxmlformats.org/officeDocument/2006/math" xmlns:v="urn:schemas-microsoft-com:vml" xmlns:wp14="http://schemas.microsoft.com/office/word/2010/wordprocessingDrawing" xmlns:wp="http://schemas.openxmlformats.org/drawingml/2006/wordprocessingDrawing" xmlns:w10="urn:schemas-microsoft-com:office:word" xmlns:w="http://schemas.openxmlformats.org/wordprocessingml/2006/main" xmlns:w14="http://schemas.microsoft.com/office/word/2010/wordml" xmlns:w15="http://schemas.microsoft.com/office/word/2012/wordml" xmlns:w16cid="http://schemas.microsoft.com/office/word/2016/wordml/cid" xmlns:w16se="http://schemas.microsoft.com/office/word/2015/wordml/symex" xmlns:wpg="http://schemas.microsoft.com/office/word/2010/wordprocessingGroup" xmlns:wpi="http://schemas.microsoft.com/office/word/2010/wordprocessingInk" xmlns:wne="http://schemas.microsoft.com/office/word/2006/wordml" xmlns:wps="http://schemas.microsoft.com/office/word/2010/wordprocessingShape" mc:Ignorable="w14 w15 w16se w16cid wp14">
   <w:body>
     <w:p>
       <w:pPr>
@@ -19,27 +19,7 @@
           <w:sz w:val="28"/>
           <w:szCs w:val="28"/>
         </w:rPr>
-        <w:t xml:space="preserve">This tutorial is showing the </w:t>
-      </w:r>
-      <w:proofErr w:type="spellStart"/>
-      <w:r>
-        <w:rPr>
-          <w:b/>
-          <w:bCs/>
-          <w:sz w:val="28"/>
-          <w:szCs w:val="28"/>
-        </w:rPr>
-        <w:t>the</w:t>
-      </w:r>
-      <w:proofErr w:type="spellEnd"/>
-      <w:r>
-        <w:rPr>
-          <w:b/>
-          <w:bCs/>
-          <w:sz w:val="28"/>
-          <w:szCs w:val="28"/>
-        </w:rPr>
-        <w:t xml:space="preserve"> development progress in learning Python</w:t>
+        <w:t>This tutorial is showing the the development progress in learning Python</w:t>
       </w:r>
     </w:p>
     <w:p>
@@ -64,25 +44,9 @@
           <w:sz w:val="28"/>
           <w:szCs w:val="28"/>
         </w:rPr>
-        <w:t xml:space="preserve">The course is </w:t>
-      </w:r>
-      <w:proofErr w:type="gramStart"/>
-      <w:r>
-        <w:rPr>
-          <w:sz w:val="28"/>
-          <w:szCs w:val="28"/>
-        </w:rPr>
-        <w:t>locating ;</w:t>
-      </w:r>
-      <w:proofErr w:type="gramEnd"/>
-      <w:r>
-        <w:rPr>
-          <w:sz w:val="28"/>
-          <w:szCs w:val="28"/>
-        </w:rPr>
-        <w:t xml:space="preserve"> </w:t>
-      </w:r>
-      <w:hyperlink r:id="rId5" w:history="1">
+        <w:t xml:space="preserve">The course is locating ; </w:t>
+      </w:r>
+      <w:hyperlink r:id="rId7" w:history="1">
         <w:r>
           <w:rPr>
             <w:rStyle w:val="Hyperlink"/>
@@ -199,23 +163,7 @@
           <w:sz w:val="28"/>
           <w:szCs w:val="28"/>
         </w:rPr>
-        <w:t xml:space="preserve">We can run Python script by </w:t>
-      </w:r>
-      <w:proofErr w:type="gramStart"/>
-      <w:r>
-        <w:rPr>
-          <w:sz w:val="28"/>
-          <w:szCs w:val="28"/>
-        </w:rPr>
-        <w:t>typing :</w:t>
-      </w:r>
-      <w:proofErr w:type="gramEnd"/>
-      <w:r>
-        <w:rPr>
-          <w:sz w:val="28"/>
-          <w:szCs w:val="28"/>
-        </w:rPr>
-        <w:t xml:space="preserve"> </w:t>
+        <w:t xml:space="preserve">We can run Python script by typing : </w:t>
       </w:r>
       <w:r>
         <w:rPr>
@@ -430,323 +378,6 @@
             <wp:extent cx="5943600" cy="2658745"/>
             <wp:effectExtent l="0" t="0" r="0" b="8255"/>
             <wp:docPr id="1" name="Picture 1"/>
-            <wp:cNvGraphicFramePr>
-              <a:graphicFrameLocks xmlns:a="http://schemas.openxmlformats.org/drawingml/2006/main" noChangeAspect="1"/>
-            </wp:cNvGraphicFramePr>
-            <a:graphic xmlns:a="http://schemas.openxmlformats.org/drawingml/2006/main">
-              <a:graphicData uri="http://schemas.openxmlformats.org/drawingml/2006/picture">
-                <pic:pic xmlns:pic="http://schemas.openxmlformats.org/drawingml/2006/picture">
-                  <pic:nvPicPr>
-                    <pic:cNvPr id="1" name=""/>
-                    <pic:cNvPicPr/>
-                  </pic:nvPicPr>
-                  <pic:blipFill>
-                    <a:blip r:embed="rId6"/>
-                    <a:stretch>
-                      <a:fillRect/>
-                    </a:stretch>
-                  </pic:blipFill>
-                  <pic:spPr>
-                    <a:xfrm>
-                      <a:off x="0" y="0"/>
-                      <a:ext cx="5943600" cy="2658745"/>
-                    </a:xfrm>
-                    <a:prstGeom prst="rect">
-                      <a:avLst/>
-                    </a:prstGeom>
-                  </pic:spPr>
-                </pic:pic>
-              </a:graphicData>
-            </a:graphic>
-          </wp:inline>
-        </w:drawing>
-      </w:r>
-    </w:p>
-    <w:p>
-      <w:pPr>
-        <w:pStyle w:val="ListParagraph"/>
-        <w:rPr>
-          <w:sz w:val="28"/>
-          <w:szCs w:val="28"/>
-        </w:rPr>
-      </w:pPr>
-    </w:p>
-    <w:p>
-      <w:pPr>
-        <w:pStyle w:val="ListParagraph"/>
-      </w:pPr>
-      <w:hyperlink r:id="rId7" w:history="1">
-        <w:r>
-          <w:rPr>
-            <w:rStyle w:val="Hyperlink"/>
-          </w:rPr>
-          <w:t>https://docs.python.org/2/contents.html</w:t>
-        </w:r>
-      </w:hyperlink>
-    </w:p>
-    <w:p>
-      <w:pPr>
-        <w:pStyle w:val="ListParagraph"/>
-        <w:rPr>
-          <w:sz w:val="28"/>
-          <w:szCs w:val="28"/>
-        </w:rPr>
-      </w:pPr>
-    </w:p>
-    <w:p>
-      <w:pPr>
-        <w:pStyle w:val="ListParagraph"/>
-        <w:rPr>
-          <w:sz w:val="28"/>
-          <w:szCs w:val="28"/>
-        </w:rPr>
-      </w:pPr>
-      <w:proofErr w:type="gramStart"/>
-      <w:r>
-        <w:rPr>
-          <w:sz w:val="28"/>
-          <w:szCs w:val="28"/>
-        </w:rPr>
-        <w:t>String :</w:t>
-      </w:r>
-      <w:proofErr w:type="gramEnd"/>
-      <w:r>
-        <w:rPr>
-          <w:sz w:val="28"/>
-          <w:szCs w:val="28"/>
-        </w:rPr>
-        <w:t xml:space="preserve"> can be either “” or ‘’ , you can put them into each other if you want to use special characters</w:t>
-      </w:r>
-    </w:p>
-    <w:p>
-      <w:pPr>
-        <w:pStyle w:val="ListParagraph"/>
-        <w:rPr>
-          <w:sz w:val="28"/>
-          <w:szCs w:val="28"/>
-        </w:rPr>
-      </w:pPr>
-      <w:proofErr w:type="gramStart"/>
-      <w:r>
-        <w:rPr>
-          <w:sz w:val="28"/>
-          <w:szCs w:val="28"/>
-        </w:rPr>
-        <w:lastRenderedPageBreak/>
-        <w:t>Hello :</w:t>
-      </w:r>
-      <w:proofErr w:type="gramEnd"/>
-      <w:r>
-        <w:rPr>
-          <w:sz w:val="28"/>
-          <w:szCs w:val="28"/>
-        </w:rPr>
-        <w:t xml:space="preserve"> </w:t>
-      </w:r>
-      <w:r>
-        <w:rPr>
-          <w:sz w:val="28"/>
-          <w:szCs w:val="28"/>
-        </w:rPr>
-        <w:br/>
-        <w:t xml:space="preserve"> Character : H   </w:t>
-      </w:r>
-      <w:r>
-        <w:rPr>
-          <w:sz w:val="28"/>
-          <w:szCs w:val="28"/>
-        </w:rPr>
-        <w:tab/>
-        <w:t xml:space="preserve">e </w:t>
-      </w:r>
-      <w:r>
-        <w:rPr>
-          <w:sz w:val="28"/>
-          <w:szCs w:val="28"/>
-        </w:rPr>
-        <w:tab/>
-        <w:t>l</w:t>
-      </w:r>
-      <w:r>
-        <w:rPr>
-          <w:sz w:val="28"/>
-          <w:szCs w:val="28"/>
-        </w:rPr>
-        <w:tab/>
-      </w:r>
-      <w:proofErr w:type="spellStart"/>
-      <w:r>
-        <w:rPr>
-          <w:sz w:val="28"/>
-          <w:szCs w:val="28"/>
-        </w:rPr>
-        <w:t>l</w:t>
-      </w:r>
-      <w:proofErr w:type="spellEnd"/>
-      <w:r>
-        <w:rPr>
-          <w:sz w:val="28"/>
-          <w:szCs w:val="28"/>
-        </w:rPr>
-        <w:tab/>
-        <w:t>o</w:t>
-      </w:r>
-    </w:p>
-    <w:p>
-      <w:pPr>
-        <w:pStyle w:val="ListParagraph"/>
-        <w:rPr>
-          <w:sz w:val="28"/>
-          <w:szCs w:val="28"/>
-        </w:rPr>
-      </w:pPr>
-      <w:r>
-        <w:rPr>
-          <w:sz w:val="28"/>
-          <w:szCs w:val="28"/>
-        </w:rPr>
-        <w:t xml:space="preserve">Index: </w:t>
-      </w:r>
-      <w:r>
-        <w:rPr>
-          <w:sz w:val="28"/>
-          <w:szCs w:val="28"/>
-        </w:rPr>
-        <w:tab/>
-        <w:t>0</w:t>
-      </w:r>
-      <w:r>
-        <w:rPr>
-          <w:sz w:val="28"/>
-          <w:szCs w:val="28"/>
-        </w:rPr>
-        <w:tab/>
-        <w:t>1</w:t>
-      </w:r>
-      <w:r>
-        <w:rPr>
-          <w:sz w:val="28"/>
-          <w:szCs w:val="28"/>
-        </w:rPr>
-        <w:tab/>
-        <w:t>2</w:t>
-      </w:r>
-      <w:r>
-        <w:rPr>
-          <w:sz w:val="28"/>
-          <w:szCs w:val="28"/>
-        </w:rPr>
-        <w:tab/>
-        <w:t>3</w:t>
-      </w:r>
-      <w:r>
-        <w:rPr>
-          <w:sz w:val="28"/>
-          <w:szCs w:val="28"/>
-        </w:rPr>
-        <w:tab/>
-        <w:t>4</w:t>
-      </w:r>
-      <w:r>
-        <w:rPr>
-          <w:sz w:val="28"/>
-          <w:szCs w:val="28"/>
-        </w:rPr>
-        <w:tab/>
-      </w:r>
-    </w:p>
-    <w:p>
-      <w:pPr>
-        <w:pStyle w:val="ListParagraph"/>
-        <w:rPr>
-          <w:sz w:val="28"/>
-          <w:szCs w:val="28"/>
-        </w:rPr>
-      </w:pPr>
-      <w:r>
-        <w:rPr>
-          <w:sz w:val="28"/>
-          <w:szCs w:val="28"/>
-        </w:rPr>
-        <w:t>Reverse index</w:t>
-      </w:r>
-      <w:proofErr w:type="gramStart"/>
-      <w:r>
-        <w:rPr>
-          <w:sz w:val="28"/>
-          <w:szCs w:val="28"/>
-        </w:rPr>
-        <w:t>:0</w:t>
-      </w:r>
-      <w:proofErr w:type="gramEnd"/>
-      <w:r>
-        <w:rPr>
-          <w:sz w:val="28"/>
-          <w:szCs w:val="28"/>
-        </w:rPr>
-        <w:tab/>
-        <w:t xml:space="preserve">-4 </w:t>
-      </w:r>
-      <w:r>
-        <w:rPr>
-          <w:sz w:val="28"/>
-          <w:szCs w:val="28"/>
-        </w:rPr>
-        <w:tab/>
-        <w:t>-3</w:t>
-      </w:r>
-      <w:r>
-        <w:rPr>
-          <w:sz w:val="28"/>
-          <w:szCs w:val="28"/>
-        </w:rPr>
-        <w:tab/>
-        <w:t>-2</w:t>
-      </w:r>
-      <w:r>
-        <w:rPr>
-          <w:sz w:val="28"/>
-          <w:szCs w:val="28"/>
-        </w:rPr>
-        <w:tab/>
-        <w:t>-1</w:t>
-      </w:r>
-    </w:p>
-    <w:p>
-      <w:pPr>
-        <w:pStyle w:val="ListParagraph"/>
-        <w:rPr>
-          <w:sz w:val="28"/>
-          <w:szCs w:val="28"/>
-        </w:rPr>
-      </w:pPr>
-    </w:p>
-    <w:p>
-      <w:pPr>
-        <w:pStyle w:val="ListParagraph"/>
-        <w:rPr>
-          <w:sz w:val="28"/>
-          <w:szCs w:val="28"/>
-        </w:rPr>
-      </w:pPr>
-    </w:p>
-    <w:p>
-      <w:pPr>
-        <w:pStyle w:val="ListParagraph"/>
-        <w:rPr>
-          <w:sz w:val="28"/>
-          <w:szCs w:val="28"/>
-        </w:rPr>
-      </w:pPr>
-      <w:r>
-        <w:rPr>
-          <w:noProof/>
-        </w:rPr>
-        <w:drawing>
-          <wp:inline distT="0" distB="0" distL="0" distR="0" wp14:anchorId="698E2AF2" wp14:editId="2DEC35F6">
-            <wp:extent cx="4277801" cy="1659933"/>
-            <wp:effectExtent l="0" t="0" r="8890" b="0"/>
-            <wp:docPr id="2" name="Picture 2"/>
             <wp:cNvGraphicFramePr>
               <a:graphicFrameLocks xmlns:a="http://schemas.openxmlformats.org/drawingml/2006/main" noChangeAspect="1"/>
             </wp:cNvGraphicFramePr>
@@ -766,6 +397,288 @@
                   <pic:spPr>
                     <a:xfrm>
                       <a:off x="0" y="0"/>
+                      <a:ext cx="5943600" cy="2658745"/>
+                    </a:xfrm>
+                    <a:prstGeom prst="rect">
+                      <a:avLst/>
+                    </a:prstGeom>
+                  </pic:spPr>
+                </pic:pic>
+              </a:graphicData>
+            </a:graphic>
+          </wp:inline>
+        </w:drawing>
+      </w:r>
+    </w:p>
+    <w:p>
+      <w:pPr>
+        <w:pStyle w:val="ListParagraph"/>
+        <w:rPr>
+          <w:sz w:val="28"/>
+          <w:szCs w:val="28"/>
+        </w:rPr>
+      </w:pPr>
+    </w:p>
+    <w:p>
+      <w:pPr>
+        <w:pStyle w:val="ListParagraph"/>
+      </w:pPr>
+      <w:hyperlink r:id="rId9" w:history="1">
+        <w:r>
+          <w:rPr>
+            <w:rStyle w:val="Hyperlink"/>
+          </w:rPr>
+          <w:t>https://docs.python.org/2/contents.html</w:t>
+        </w:r>
+      </w:hyperlink>
+    </w:p>
+    <w:p>
+      <w:pPr>
+        <w:pStyle w:val="ListParagraph"/>
+        <w:rPr>
+          <w:sz w:val="28"/>
+          <w:szCs w:val="28"/>
+        </w:rPr>
+      </w:pPr>
+    </w:p>
+    <w:p>
+      <w:pPr>
+        <w:pStyle w:val="ListParagraph"/>
+        <w:rPr>
+          <w:sz w:val="28"/>
+          <w:szCs w:val="28"/>
+        </w:rPr>
+      </w:pPr>
+      <w:r>
+        <w:rPr>
+          <w:sz w:val="28"/>
+          <w:szCs w:val="28"/>
+        </w:rPr>
+        <w:t>String : can be either “” or ‘’ , you can put them into each other if you want to use special characters</w:t>
+      </w:r>
+    </w:p>
+    <w:p>
+      <w:pPr>
+        <w:pStyle w:val="ListParagraph"/>
+        <w:rPr>
+          <w:sz w:val="28"/>
+          <w:szCs w:val="28"/>
+        </w:rPr>
+      </w:pPr>
+      <w:r>
+        <w:rPr>
+          <w:sz w:val="28"/>
+          <w:szCs w:val="28"/>
+        </w:rPr>
+        <w:lastRenderedPageBreak/>
+        <w:t xml:space="preserve">Hello : </w:t>
+      </w:r>
+      <w:r>
+        <w:rPr>
+          <w:sz w:val="28"/>
+          <w:szCs w:val="28"/>
+        </w:rPr>
+        <w:br/>
+        <w:t xml:space="preserve"> Character : H   </w:t>
+      </w:r>
+      <w:r>
+        <w:rPr>
+          <w:sz w:val="28"/>
+          <w:szCs w:val="28"/>
+        </w:rPr>
+        <w:tab/>
+        <w:t xml:space="preserve">e </w:t>
+      </w:r>
+      <w:r>
+        <w:rPr>
+          <w:sz w:val="28"/>
+          <w:szCs w:val="28"/>
+        </w:rPr>
+        <w:tab/>
+        <w:t>l</w:t>
+      </w:r>
+      <w:r>
+        <w:rPr>
+          <w:sz w:val="28"/>
+          <w:szCs w:val="28"/>
+        </w:rPr>
+        <w:tab/>
+        <w:t>l</w:t>
+      </w:r>
+      <w:r>
+        <w:rPr>
+          <w:sz w:val="28"/>
+          <w:szCs w:val="28"/>
+        </w:rPr>
+        <w:tab/>
+        <w:t>o</w:t>
+      </w:r>
+    </w:p>
+    <w:p>
+      <w:pPr>
+        <w:pStyle w:val="ListParagraph"/>
+        <w:rPr>
+          <w:sz w:val="28"/>
+          <w:szCs w:val="28"/>
+        </w:rPr>
+      </w:pPr>
+      <w:r>
+        <w:rPr>
+          <w:sz w:val="28"/>
+          <w:szCs w:val="28"/>
+        </w:rPr>
+        <w:t xml:space="preserve">Index: </w:t>
+      </w:r>
+      <w:r>
+        <w:rPr>
+          <w:sz w:val="28"/>
+          <w:szCs w:val="28"/>
+        </w:rPr>
+        <w:tab/>
+        <w:t>0</w:t>
+      </w:r>
+      <w:r>
+        <w:rPr>
+          <w:sz w:val="28"/>
+          <w:szCs w:val="28"/>
+        </w:rPr>
+        <w:tab/>
+        <w:t>1</w:t>
+      </w:r>
+      <w:r>
+        <w:rPr>
+          <w:sz w:val="28"/>
+          <w:szCs w:val="28"/>
+        </w:rPr>
+        <w:tab/>
+        <w:t>2</w:t>
+      </w:r>
+      <w:r>
+        <w:rPr>
+          <w:sz w:val="28"/>
+          <w:szCs w:val="28"/>
+        </w:rPr>
+        <w:tab/>
+        <w:t>3</w:t>
+      </w:r>
+      <w:r>
+        <w:rPr>
+          <w:sz w:val="28"/>
+          <w:szCs w:val="28"/>
+        </w:rPr>
+        <w:tab/>
+        <w:t>4</w:t>
+      </w:r>
+      <w:r>
+        <w:rPr>
+          <w:sz w:val="28"/>
+          <w:szCs w:val="28"/>
+        </w:rPr>
+        <w:tab/>
+      </w:r>
+    </w:p>
+    <w:p>
+      <w:pPr>
+        <w:pStyle w:val="ListParagraph"/>
+        <w:rPr>
+          <w:sz w:val="28"/>
+          <w:szCs w:val="28"/>
+        </w:rPr>
+      </w:pPr>
+      <w:r>
+        <w:rPr>
+          <w:sz w:val="28"/>
+          <w:szCs w:val="28"/>
+        </w:rPr>
+        <w:t>Reverse index:0</w:t>
+      </w:r>
+      <w:r>
+        <w:rPr>
+          <w:sz w:val="28"/>
+          <w:szCs w:val="28"/>
+        </w:rPr>
+        <w:tab/>
+        <w:t xml:space="preserve">-4 </w:t>
+      </w:r>
+      <w:r>
+        <w:rPr>
+          <w:sz w:val="28"/>
+          <w:szCs w:val="28"/>
+        </w:rPr>
+        <w:tab/>
+        <w:t>-3</w:t>
+      </w:r>
+      <w:r>
+        <w:rPr>
+          <w:sz w:val="28"/>
+          <w:szCs w:val="28"/>
+        </w:rPr>
+        <w:tab/>
+        <w:t>-2</w:t>
+      </w:r>
+      <w:r>
+        <w:rPr>
+          <w:sz w:val="28"/>
+          <w:szCs w:val="28"/>
+        </w:rPr>
+        <w:tab/>
+        <w:t>-1</w:t>
+      </w:r>
+    </w:p>
+    <w:p>
+      <w:pPr>
+        <w:pStyle w:val="ListParagraph"/>
+        <w:rPr>
+          <w:sz w:val="28"/>
+          <w:szCs w:val="28"/>
+        </w:rPr>
+      </w:pPr>
+    </w:p>
+    <w:p>
+      <w:pPr>
+        <w:pStyle w:val="ListParagraph"/>
+        <w:rPr>
+          <w:sz w:val="28"/>
+          <w:szCs w:val="28"/>
+        </w:rPr>
+      </w:pPr>
+    </w:p>
+    <w:p>
+      <w:pPr>
+        <w:pStyle w:val="ListParagraph"/>
+        <w:rPr>
+          <w:sz w:val="28"/>
+          <w:szCs w:val="28"/>
+        </w:rPr>
+      </w:pPr>
+      <w:r>
+        <w:rPr>
+          <w:noProof/>
+        </w:rPr>
+        <w:drawing>
+          <wp:inline distT="0" distB="0" distL="0" distR="0" wp14:anchorId="698E2AF2" wp14:editId="2DEC35F6">
+            <wp:extent cx="4277801" cy="1659933"/>
+            <wp:effectExtent l="0" t="0" r="8890" b="0"/>
+            <wp:docPr id="2" name="Picture 2"/>
+            <wp:cNvGraphicFramePr>
+              <a:graphicFrameLocks xmlns:a="http://schemas.openxmlformats.org/drawingml/2006/main" noChangeAspect="1"/>
+            </wp:cNvGraphicFramePr>
+            <a:graphic xmlns:a="http://schemas.openxmlformats.org/drawingml/2006/main">
+              <a:graphicData uri="http://schemas.openxmlformats.org/drawingml/2006/picture">
+                <pic:pic xmlns:pic="http://schemas.openxmlformats.org/drawingml/2006/picture">
+                  <pic:nvPicPr>
+                    <pic:cNvPr id="1" name=""/>
+                    <pic:cNvPicPr/>
+                  </pic:nvPicPr>
+                  <pic:blipFill>
+                    <a:blip r:embed="rId10"/>
+                    <a:stretch>
+                      <a:fillRect/>
+                    </a:stretch>
+                  </pic:blipFill>
+                  <pic:spPr>
+                    <a:xfrm>
+                      <a:off x="0" y="0"/>
                       <a:ext cx="4298692" cy="1668039"/>
                     </a:xfrm>
                     <a:prstGeom prst="rect">
@@ -836,7 +749,7 @@
                     <pic:cNvPicPr/>
                   </pic:nvPicPr>
                   <pic:blipFill>
-                    <a:blip r:embed="rId9"/>
+                    <a:blip r:embed="rId11"/>
                     <a:stretch>
                       <a:fillRect/>
                     </a:stretch>
@@ -995,10 +908,47 @@
           <w:szCs w:val="27"/>
           <w:highlight w:val="yellow"/>
         </w:rPr>
-        <w:t>List of Practice Pro</w:t>
-      </w:r>
-      <w:bookmarkStart w:id="0" w:name="_GoBack"/>
-      <w:bookmarkEnd w:id="0"/>
+        <w:t>List of Practice Problems:</w:t>
+      </w:r>
+    </w:p>
+    <w:p>
+      <w:pPr>
+        <w:pStyle w:val="NormalWeb"/>
+        <w:shd w:val="clear" w:color="auto" w:fill="FFFFFF"/>
+        <w:spacing w:before="0" w:beforeAutospacing="0" w:after="300" w:afterAutospacing="0"/>
+        <w:rPr>
+          <w:rFonts w:ascii="Helvetica" w:hAnsi="Helvetica" w:cs="Helvetica"/>
+          <w:color w:val="29303B"/>
+          <w:sz w:val="27"/>
+          <w:szCs w:val="27"/>
+          <w:highlight w:val="yellow"/>
+        </w:rPr>
+      </w:pPr>
+      <w:r>
+        <w:rPr>
+          <w:rFonts w:ascii="Helvetica" w:hAnsi="Helvetica" w:cs="Helvetica"/>
+          <w:color w:val="29303B"/>
+          <w:sz w:val="27"/>
+          <w:szCs w:val="27"/>
+          <w:highlight w:val="yellow"/>
+        </w:rPr>
+        <w:lastRenderedPageBreak/>
+        <w:t>http://www.codeabbey.com/index/task_list</w:t>
+      </w:r>
+    </w:p>
+    <w:p>
+      <w:pPr>
+        <w:pStyle w:val="NormalWeb"/>
+        <w:shd w:val="clear" w:color="auto" w:fill="FFFFFF"/>
+        <w:spacing w:before="0" w:beforeAutospacing="0" w:after="300" w:afterAutospacing="0"/>
+        <w:rPr>
+          <w:rFonts w:ascii="Helvetica" w:hAnsi="Helvetica" w:cs="Helvetica"/>
+          <w:color w:val="29303B"/>
+          <w:sz w:val="27"/>
+          <w:szCs w:val="27"/>
+          <w:highlight w:val="yellow"/>
+        </w:rPr>
+      </w:pPr>
       <w:r>
         <w:rPr>
           <w:rStyle w:val="Strong"/>
@@ -1008,7 +958,7 @@
           <w:szCs w:val="27"/>
           <w:highlight w:val="yellow"/>
         </w:rPr>
-        <w:t>blems:</w:t>
+        <w:t>A SubReddit Devoted to Daily Practice Problems:</w:t>
       </w:r>
     </w:p>
     <w:p>
@@ -1032,8 +982,7 @@
           <w:szCs w:val="27"/>
           <w:highlight w:val="yellow"/>
         </w:rPr>
-        <w:lastRenderedPageBreak/>
-        <w:t>http://www.codeabbey.com/index/task_list</w:t>
+        <w:t>https://www.reddit.com/r/dailyprogrammer</w:t>
       </w:r>
     </w:p>
     <w:p>
@@ -1058,102 +1007,29 @@
           <w:szCs w:val="27"/>
           <w:highlight w:val="yellow"/>
         </w:rPr>
-        <w:t xml:space="preserve">A </w:t>
-      </w:r>
-      <w:proofErr w:type="spellStart"/>
-      <w:r>
-        <w:rPr>
-          <w:rStyle w:val="Strong"/>
+        <w:t>A very tricky website with very few hints and touch problems (Not for beginners but still interesting)</w:t>
+      </w:r>
+    </w:p>
+    <w:p>
+      <w:pPr>
+        <w:pStyle w:val="NormalWeb"/>
+        <w:shd w:val="clear" w:color="auto" w:fill="FFFFFF"/>
+        <w:spacing w:before="0" w:beforeAutospacing="0" w:after="300" w:afterAutospacing="0"/>
+        <w:rPr>
+          <w:rFonts w:ascii="Helvetica" w:hAnsi="Helvetica" w:cs="Helvetica"/>
+          <w:color w:val="29303B"/>
+          <w:sz w:val="27"/>
+          <w:szCs w:val="27"/>
+        </w:rPr>
+      </w:pPr>
+      <w:r>
+        <w:rPr>
           <w:rFonts w:ascii="Helvetica" w:hAnsi="Helvetica" w:cs="Helvetica"/>
           <w:color w:val="29303B"/>
           <w:sz w:val="27"/>
           <w:szCs w:val="27"/>
           <w:highlight w:val="yellow"/>
         </w:rPr>
-        <w:t>SubReddit</w:t>
-      </w:r>
-      <w:proofErr w:type="spellEnd"/>
-      <w:r>
-        <w:rPr>
-          <w:rStyle w:val="Strong"/>
-          <w:rFonts w:ascii="Helvetica" w:hAnsi="Helvetica" w:cs="Helvetica"/>
-          <w:color w:val="29303B"/>
-          <w:sz w:val="27"/>
-          <w:szCs w:val="27"/>
-          <w:highlight w:val="yellow"/>
-        </w:rPr>
-        <w:t xml:space="preserve"> Devoted to Daily Practice Problems:</w:t>
-      </w:r>
-    </w:p>
-    <w:p>
-      <w:pPr>
-        <w:pStyle w:val="NormalWeb"/>
-        <w:shd w:val="clear" w:color="auto" w:fill="FFFFFF"/>
-        <w:spacing w:before="0" w:beforeAutospacing="0" w:after="300" w:afterAutospacing="0"/>
-        <w:rPr>
-          <w:rFonts w:ascii="Helvetica" w:hAnsi="Helvetica" w:cs="Helvetica"/>
-          <w:color w:val="29303B"/>
-          <w:sz w:val="27"/>
-          <w:szCs w:val="27"/>
-          <w:highlight w:val="yellow"/>
-        </w:rPr>
-      </w:pPr>
-      <w:r>
-        <w:rPr>
-          <w:rFonts w:ascii="Helvetica" w:hAnsi="Helvetica" w:cs="Helvetica"/>
-          <w:color w:val="29303B"/>
-          <w:sz w:val="27"/>
-          <w:szCs w:val="27"/>
-          <w:highlight w:val="yellow"/>
-        </w:rPr>
-        <w:t>https://www.reddit.com/r/dailyprogrammer</w:t>
-      </w:r>
-    </w:p>
-    <w:p>
-      <w:pPr>
-        <w:pStyle w:val="NormalWeb"/>
-        <w:shd w:val="clear" w:color="auto" w:fill="FFFFFF"/>
-        <w:spacing w:before="0" w:beforeAutospacing="0" w:after="300" w:afterAutospacing="0"/>
-        <w:rPr>
-          <w:rFonts w:ascii="Helvetica" w:hAnsi="Helvetica" w:cs="Helvetica"/>
-          <w:color w:val="29303B"/>
-          <w:sz w:val="27"/>
-          <w:szCs w:val="27"/>
-          <w:highlight w:val="yellow"/>
-        </w:rPr>
-      </w:pPr>
-      <w:r>
-        <w:rPr>
-          <w:rStyle w:val="Strong"/>
-          <w:rFonts w:ascii="Helvetica" w:hAnsi="Helvetica" w:cs="Helvetica"/>
-          <w:color w:val="29303B"/>
-          <w:sz w:val="27"/>
-          <w:szCs w:val="27"/>
-          <w:highlight w:val="yellow"/>
-        </w:rPr>
-        <w:t>A very tricky website with very few hints and touch problems (Not for beginners but still interesting)</w:t>
-      </w:r>
-    </w:p>
-    <w:p>
-      <w:pPr>
-        <w:pStyle w:val="NormalWeb"/>
-        <w:shd w:val="clear" w:color="auto" w:fill="FFFFFF"/>
-        <w:spacing w:before="0" w:beforeAutospacing="0" w:after="300" w:afterAutospacing="0"/>
-        <w:rPr>
-          <w:rFonts w:ascii="Helvetica" w:hAnsi="Helvetica" w:cs="Helvetica"/>
-          <w:color w:val="29303B"/>
-          <w:sz w:val="27"/>
-          <w:szCs w:val="27"/>
-        </w:rPr>
-      </w:pPr>
-      <w:r>
-        <w:rPr>
-          <w:rFonts w:ascii="Helvetica" w:hAnsi="Helvetica" w:cs="Helvetica"/>
-          <w:color w:val="29303B"/>
-          <w:sz w:val="27"/>
-          <w:szCs w:val="27"/>
-          <w:highlight w:val="yellow"/>
-        </w:rPr>
         <w:t>http://www.pythonchallenge.com/</w:t>
       </w:r>
     </w:p>
@@ -1165,6 +1041,48 @@
           <w:szCs w:val="28"/>
         </w:rPr>
       </w:pPr>
+      <w:r>
+        <w:rPr>
+          <w:noProof/>
+        </w:rPr>
+        <w:drawing>
+          <wp:inline distT="0" distB="0" distL="0" distR="0" wp14:anchorId="32EA8DCB" wp14:editId="41D4A771">
+            <wp:extent cx="5943600" cy="2492375"/>
+            <wp:effectExtent l="0" t="0" r="0" b="3175"/>
+            <wp:docPr id="4" name="Picture 4"/>
+            <wp:cNvGraphicFramePr>
+              <a:graphicFrameLocks xmlns:a="http://schemas.openxmlformats.org/drawingml/2006/main" noChangeAspect="1"/>
+            </wp:cNvGraphicFramePr>
+            <a:graphic xmlns:a="http://schemas.openxmlformats.org/drawingml/2006/main">
+              <a:graphicData uri="http://schemas.openxmlformats.org/drawingml/2006/picture">
+                <pic:pic xmlns:pic="http://schemas.openxmlformats.org/drawingml/2006/picture">
+                  <pic:nvPicPr>
+                    <pic:cNvPr id="1" name=""/>
+                    <pic:cNvPicPr/>
+                  </pic:nvPicPr>
+                  <pic:blipFill>
+                    <a:blip r:embed="rId12"/>
+                    <a:stretch>
+                      <a:fillRect/>
+                    </a:stretch>
+                  </pic:blipFill>
+                  <pic:spPr>
+                    <a:xfrm>
+                      <a:off x="0" y="0"/>
+                      <a:ext cx="5943600" cy="2492375"/>
+                    </a:xfrm>
+                    <a:prstGeom prst="rect">
+                      <a:avLst/>
+                    </a:prstGeom>
+                  </pic:spPr>
+                </pic:pic>
+              </a:graphicData>
+            </a:graphic>
+          </wp:inline>
+        </w:drawing>
+      </w:r>
+      <w:bookmarkStart w:id="0" w:name="_GoBack"/>
+      <w:bookmarkEnd w:id="0"/>
     </w:p>
     <w:sectPr>
       <w:pgSz w:w="12240" w:h="15840"/>
@@ -1176,8 +1094,58 @@
 </w:document>
 </file>
 
+<file path=word/endnotes.xml><?xml version="1.0" encoding="utf-8"?>
+<w:endnotes xmlns:wpc="http://schemas.microsoft.com/office/word/2010/wordprocessingCanvas" xmlns:cx="http://schemas.microsoft.com/office/drawing/2014/chartex" xmlns:cx1="http://schemas.microsoft.com/office/drawing/2015/9/8/chartex" xmlns:cx2="http://schemas.microsoft.com/office/drawing/2015/10/21/chartex" xmlns:cx3="http://schemas.microsoft.com/office/drawing/2016/5/9/chartex" xmlns:cx4="http://schemas.microsoft.com/office/drawing/2016/5/10/chartex" xmlns:cx5="http://schemas.microsoft.com/office/drawing/2016/5/11/chartex" xmlns:cx6="http://schemas.microsoft.com/office/drawing/2016/5/12/chartex" xmlns:cx7="http://schemas.microsoft.com/office/drawing/2016/5/13/chartex" xmlns:cx8="http://schemas.microsoft.com/office/drawing/2016/5/14/chartex" xmlns:mc="http://schemas.openxmlformats.org/markup-compatibility/2006" xmlns:aink="http://schemas.microsoft.com/office/drawing/2016/ink" xmlns:am3d="http://schemas.microsoft.com/office/drawing/2017/model3d" xmlns:o="urn:schemas-microsoft-com:office:office" xmlns:r="http://schemas.openxmlformats.org/officeDocument/2006/relationships" xmlns:m="http://schemas.openxmlformats.org/officeDocument/2006/math" xmlns:v="urn:schemas-microsoft-com:vml" xmlns:wp14="http://schemas.microsoft.com/office/word/2010/wordprocessingDrawing" xmlns:wp="http://schemas.openxmlformats.org/drawingml/2006/wordprocessingDrawing" xmlns:w10="urn:schemas-microsoft-com:office:word" xmlns:w="http://schemas.openxmlformats.org/wordprocessingml/2006/main" xmlns:w14="http://schemas.microsoft.com/office/word/2010/wordml" xmlns:w15="http://schemas.microsoft.com/office/word/2012/wordml" xmlns:w16cid="http://schemas.microsoft.com/office/word/2016/wordml/cid" xmlns:w16se="http://schemas.microsoft.com/office/word/2015/wordml/symex" xmlns:wpg="http://schemas.microsoft.com/office/word/2010/wordprocessingGroup" xmlns:wpi="http://schemas.microsoft.com/office/word/2010/wordprocessingInk" xmlns:wne="http://schemas.microsoft.com/office/word/2006/wordml" xmlns:wps="http://schemas.microsoft.com/office/word/2010/wordprocessingShape" mc:Ignorable="w14 w15 w16se w16cid wp14">
+  <w:endnote w:type="separator" w:id="-1">
+    <w:p>
+      <w:pPr>
+        <w:spacing w:after="0" w:line="240" w:lineRule="auto"/>
+      </w:pPr>
+      <w:r>
+        <w:separator/>
+      </w:r>
+    </w:p>
+  </w:endnote>
+  <w:endnote w:type="continuationSeparator" w:id="0">
+    <w:p>
+      <w:pPr>
+        <w:spacing w:after="0" w:line="240" w:lineRule="auto"/>
+      </w:pPr>
+      <w:r>
+        <w:continuationSeparator/>
+      </w:r>
+    </w:p>
+  </w:endnote>
+</w:endnotes>
+</file>
+
+<file path=word/footnotes.xml><?xml version="1.0" encoding="utf-8"?>
+<w:footnotes xmlns:wpc="http://schemas.microsoft.com/office/word/2010/wordprocessingCanvas" xmlns:cx="http://schemas.microsoft.com/office/drawing/2014/chartex" xmlns:cx1="http://schemas.microsoft.com/office/drawing/2015/9/8/chartex" xmlns:cx2="http://schemas.microsoft.com/office/drawing/2015/10/21/chartex" xmlns:cx3="http://schemas.microsoft.com/office/drawing/2016/5/9/chartex" xmlns:cx4="http://schemas.microsoft.com/office/drawing/2016/5/10/chartex" xmlns:cx5="http://schemas.microsoft.com/office/drawing/2016/5/11/chartex" xmlns:cx6="http://schemas.microsoft.com/office/drawing/2016/5/12/chartex" xmlns:cx7="http://schemas.microsoft.com/office/drawing/2016/5/13/chartex" xmlns:cx8="http://schemas.microsoft.com/office/drawing/2016/5/14/chartex" xmlns:mc="http://schemas.openxmlformats.org/markup-compatibility/2006" xmlns:aink="http://schemas.microsoft.com/office/drawing/2016/ink" xmlns:am3d="http://schemas.microsoft.com/office/drawing/2017/model3d" xmlns:o="urn:schemas-microsoft-com:office:office" xmlns:r="http://schemas.openxmlformats.org/officeDocument/2006/relationships" xmlns:m="http://schemas.openxmlformats.org/officeDocument/2006/math" xmlns:v="urn:schemas-microsoft-com:vml" xmlns:wp14="http://schemas.microsoft.com/office/word/2010/wordprocessingDrawing" xmlns:wp="http://schemas.openxmlformats.org/drawingml/2006/wordprocessingDrawing" xmlns:w10="urn:schemas-microsoft-com:office:word" xmlns:w="http://schemas.openxmlformats.org/wordprocessingml/2006/main" xmlns:w14="http://schemas.microsoft.com/office/word/2010/wordml" xmlns:w15="http://schemas.microsoft.com/office/word/2012/wordml" xmlns:w16cid="http://schemas.microsoft.com/office/word/2016/wordml/cid" xmlns:w16se="http://schemas.microsoft.com/office/word/2015/wordml/symex" xmlns:wpg="http://schemas.microsoft.com/office/word/2010/wordprocessingGroup" xmlns:wpi="http://schemas.microsoft.com/office/word/2010/wordprocessingInk" xmlns:wne="http://schemas.microsoft.com/office/word/2006/wordml" xmlns:wps="http://schemas.microsoft.com/office/word/2010/wordprocessingShape" mc:Ignorable="w14 w15 w16se w16cid wp14">
+  <w:footnote w:type="separator" w:id="-1">
+    <w:p>
+      <w:pPr>
+        <w:spacing w:after="0" w:line="240" w:lineRule="auto"/>
+      </w:pPr>
+      <w:r>
+        <w:separator/>
+      </w:r>
+    </w:p>
+  </w:footnote>
+  <w:footnote w:type="continuationSeparator" w:id="0">
+    <w:p>
+      <w:pPr>
+        <w:spacing w:after="0" w:line="240" w:lineRule="auto"/>
+      </w:pPr>
+      <w:r>
+        <w:continuationSeparator/>
+      </w:r>
+    </w:p>
+  </w:footnote>
+</w:footnotes>
+</file>
+
 <file path=word/numbering.xml><?xml version="1.0" encoding="utf-8"?>
-<w:numbering xmlns:wpc="http://schemas.microsoft.com/office/word/2010/wordprocessingCanvas" xmlns:mc="http://schemas.openxmlformats.org/markup-compatibility/2006" xmlns:o="urn:schemas-microsoft-com:office:office" xmlns:r="http://schemas.openxmlformats.org/officeDocument/2006/relationships" xmlns:m="http://schemas.openxmlformats.org/officeDocument/2006/math" xmlns:v="urn:schemas-microsoft-com:vml" xmlns:wp14="http://schemas.microsoft.com/office/word/2010/wordprocessingDrawing" xmlns:wp="http://schemas.openxmlformats.org/drawingml/2006/wordprocessingDrawing" xmlns:w10="urn:schemas-microsoft-com:office:word" xmlns:w="http://schemas.openxmlformats.org/wordprocessingml/2006/main" xmlns:w14="http://schemas.microsoft.com/office/word/2010/wordml" xmlns:w15="http://schemas.microsoft.com/office/word/2012/wordml" xmlns:wpg="http://schemas.microsoft.com/office/word/2010/wordprocessingGroup" xmlns:wpi="http://schemas.microsoft.com/office/word/2010/wordprocessingInk" xmlns:wne="http://schemas.microsoft.com/office/word/2006/wordml" xmlns:wps="http://schemas.microsoft.com/office/word/2010/wordprocessingShape" mc:Ignorable="w14 w15 wp14">
+<w:numbering xmlns:wpc="http://schemas.microsoft.com/office/word/2010/wordprocessingCanvas" xmlns:cx="http://schemas.microsoft.com/office/drawing/2014/chartex" xmlns:cx1="http://schemas.microsoft.com/office/drawing/2015/9/8/chartex" xmlns:cx2="http://schemas.microsoft.com/office/drawing/2015/10/21/chartex" xmlns:cx3="http://schemas.microsoft.com/office/drawing/2016/5/9/chartex" xmlns:cx4="http://schemas.microsoft.com/office/drawing/2016/5/10/chartex" xmlns:cx5="http://schemas.microsoft.com/office/drawing/2016/5/11/chartex" xmlns:cx6="http://schemas.microsoft.com/office/drawing/2016/5/12/chartex" xmlns:cx7="http://schemas.microsoft.com/office/drawing/2016/5/13/chartex" xmlns:cx8="http://schemas.microsoft.com/office/drawing/2016/5/14/chartex" xmlns:mc="http://schemas.openxmlformats.org/markup-compatibility/2006" xmlns:aink="http://schemas.microsoft.com/office/drawing/2016/ink" xmlns:am3d="http://schemas.microsoft.com/office/drawing/2017/model3d" xmlns:o="urn:schemas-microsoft-com:office:office" xmlns:r="http://schemas.openxmlformats.org/officeDocument/2006/relationships" xmlns:m="http://schemas.openxmlformats.org/officeDocument/2006/math" xmlns:v="urn:schemas-microsoft-com:vml" xmlns:wp14="http://schemas.microsoft.com/office/word/2010/wordprocessingDrawing" xmlns:wp="http://schemas.openxmlformats.org/drawingml/2006/wordprocessingDrawing" xmlns:w10="urn:schemas-microsoft-com:office:word" xmlns:w="http://schemas.openxmlformats.org/wordprocessingml/2006/main" xmlns:w14="http://schemas.microsoft.com/office/word/2010/wordml" xmlns:w15="http://schemas.microsoft.com/office/word/2012/wordml" xmlns:w16cid="http://schemas.microsoft.com/office/word/2016/wordml/cid" xmlns:w16se="http://schemas.microsoft.com/office/word/2015/wordml/symex" xmlns:wpg="http://schemas.microsoft.com/office/word/2010/wordprocessingGroup" xmlns:wpi="http://schemas.microsoft.com/office/word/2010/wordprocessingInk" xmlns:wne="http://schemas.microsoft.com/office/word/2006/wordml" xmlns:wps="http://schemas.microsoft.com/office/word/2010/wordprocessingShape" mc:Ignorable="w14 w15 w16se w16cid wp14">
   <w:abstractNum w:abstractNumId="0" w15:restartNumberingAfterBreak="0">
     <w:nsid w:val="40B47B6B"/>
     <w:multiLevelType w:val="hybridMultilevel"/>
@@ -1482,7 +1450,7 @@
 </file>
 
 <file path=word/styles.xml><?xml version="1.0" encoding="utf-8"?>
-<w:styles xmlns:mc="http://schemas.openxmlformats.org/markup-compatibility/2006" xmlns:r="http://schemas.openxmlformats.org/officeDocument/2006/relationships" xmlns:w="http://schemas.openxmlformats.org/wordprocessingml/2006/main" xmlns:w14="http://schemas.microsoft.com/office/word/2010/wordml" xmlns:w15="http://schemas.microsoft.com/office/word/2012/wordml" mc:Ignorable="w14 w15">
+<w:styles xmlns:mc="http://schemas.openxmlformats.org/markup-compatibility/2006" xmlns:r="http://schemas.openxmlformats.org/officeDocument/2006/relationships" xmlns:w="http://schemas.openxmlformats.org/wordprocessingml/2006/main" xmlns:w14="http://schemas.microsoft.com/office/word/2010/wordml" xmlns:w15="http://schemas.microsoft.com/office/word/2012/wordml" xmlns:w16cid="http://schemas.microsoft.com/office/word/2016/wordml/cid" xmlns:w16se="http://schemas.microsoft.com/office/word/2015/wordml/symex" mc:Ignorable="w14 w15 w16se w16cid">
   <w:docDefaults>
     <w:rPrDefault>
       <w:rPr>
@@ -1498,7 +1466,7 @@
       </w:pPr>
     </w:pPrDefault>
   </w:docDefaults>
-  <w:latentStyles w:defLockedState="0" w:defUIPriority="99" w:defSemiHidden="0" w:defUnhideWhenUsed="0" w:defQFormat="0" w:count="371">
+  <w:latentStyles w:defLockedState="0" w:defUIPriority="99" w:defSemiHidden="0" w:defUnhideWhenUsed="0" w:defQFormat="0" w:count="375">
     <w:lsdException w:name="Normal" w:uiPriority="0" w:qFormat="1"/>
     <w:lsdException w:name="heading 1" w:uiPriority="9" w:qFormat="1"/>
     <w:lsdException w:name="heading 2" w:semiHidden="1" w:uiPriority="9" w:unhideWhenUsed="1" w:qFormat="1"/>
@@ -1604,7 +1572,6 @@
     <w:lsdException w:name="HTML Sample" w:semiHidden="1" w:unhideWhenUsed="1"/>
     <w:lsdException w:name="HTML Typewriter" w:semiHidden="1" w:unhideWhenUsed="1"/>
     <w:lsdException w:name="HTML Variable" w:semiHidden="1" w:unhideWhenUsed="1"/>
-    <w:lsdException w:name="Normal Table" w:semiHidden="1" w:unhideWhenUsed="1"/>
     <w:lsdException w:name="annotation subject" w:semiHidden="1" w:unhideWhenUsed="1"/>
     <w:lsdException w:name="No List" w:semiHidden="1" w:unhideWhenUsed="1"/>
     <w:lsdException w:name="Outline List 1" w:semiHidden="1" w:unhideWhenUsed="1"/>
@@ -1648,10 +1615,8 @@
     <w:lsdException w:name="Table Elegant" w:semiHidden="1" w:unhideWhenUsed="1"/>
     <w:lsdException w:name="Table Professional" w:semiHidden="1" w:unhideWhenUsed="1"/>
     <w:lsdException w:name="Table Subtle 1" w:semiHidden="1" w:unhideWhenUsed="1"/>
-    <w:lsdException w:name="Table Subtle 2" w:semiHidden="1" w:unhideWhenUsed="1"/>
     <w:lsdException w:name="Table Web 1" w:semiHidden="1" w:unhideWhenUsed="1"/>
     <w:lsdException w:name="Table Web 2" w:semiHidden="1" w:unhideWhenUsed="1"/>
-    <w:lsdException w:name="Table Web 3" w:semiHidden="1" w:unhideWhenUsed="1"/>
     <w:lsdException w:name="Balloon Text" w:semiHidden="1" w:unhideWhenUsed="1"/>
     <w:lsdException w:name="Table Grid" w:uiPriority="39"/>
     <w:lsdException w:name="Table Theme" w:semiHidden="1" w:unhideWhenUsed="1"/>
@@ -1870,6 +1835,10 @@
     <w:lsdException w:name="List Table 5 Dark Accent 6" w:uiPriority="50"/>
     <w:lsdException w:name="List Table 6 Colorful Accent 6" w:uiPriority="51"/>
     <w:lsdException w:name="List Table 7 Colorful Accent 6" w:uiPriority="52"/>
+    <w:lsdException w:name="Mention" w:semiHidden="1" w:unhideWhenUsed="1"/>
+    <w:lsdException w:name="Smart Hyperlink" w:semiHidden="1" w:unhideWhenUsed="1"/>
+    <w:lsdException w:name="Hashtag" w:semiHidden="1" w:unhideWhenUsed="1"/>
+    <w:lsdException w:name="Unresolved Mention" w:semiHidden="1" w:unhideWhenUsed="1"/>
   </w:latentStyles>
   <w:style w:type="paragraph" w:default="1" w:styleId="Normal">
     <w:name w:val="Normal"/>
@@ -1950,6 +1919,36 @@
     <w:rPr>
       <w:b/>
       <w:bCs/>
+    </w:rPr>
+  </w:style>
+  <w:style w:type="paragraph" w:styleId="BalloonText">
+    <w:name w:val="Balloon Text"/>
+    <w:basedOn w:val="Normal"/>
+    <w:link w:val="BalloonTextChar"/>
+    <w:uiPriority w:val="99"/>
+    <w:semiHidden/>
+    <w:unhideWhenUsed/>
+    <w:rsid w:val="00801E35"/>
+    <w:pPr>
+      <w:spacing w:after="0" w:line="240" w:lineRule="auto"/>
+    </w:pPr>
+    <w:rPr>
+      <w:rFonts w:ascii="Segoe UI" w:hAnsi="Segoe UI" w:cs="Segoe UI"/>
+      <w:sz w:val="18"/>
+      <w:szCs w:val="18"/>
+    </w:rPr>
+  </w:style>
+  <w:style w:type="character" w:customStyle="1" w:styleId="BalloonTextChar">
+    <w:name w:val="Balloon Text Char"/>
+    <w:basedOn w:val="DefaultParagraphFont"/>
+    <w:link w:val="BalloonText"/>
+    <w:uiPriority w:val="99"/>
+    <w:semiHidden/>
+    <w:rsid w:val="00801E35"/>
+    <w:rPr>
+      <w:rFonts w:ascii="Segoe UI" w:hAnsi="Segoe UI" w:cs="Segoe UI"/>
+      <w:sz w:val="18"/>
+      <w:szCs w:val="18"/>
     </w:rPr>
   </w:style>
 </w:styles>

</xml_diff>

<commit_message>
Solve intersting PDF excersize: go through both PDFs , find the phone number and then SAVE it as a head of the file in color BLUE then Each age of   working_Business_Proposal.pdf will have a different FONT TYPE and FONT COLOR. THe FINAL RESULT PDF file is having even pages as normal and odd as verticals. #THe PDF file need to be encrypted
</commit_message>
<xml_diff>
--- a/Tutorial.docx
+++ b/Tutorial.docx
@@ -1,6 +1,6 @@
 
 <file path=word/document.xml><?xml version="1.0" encoding="utf-8"?>
-<w:document xmlns:wpc="http://schemas.microsoft.com/office/word/2010/wordprocessingCanvas" xmlns:cx="http://schemas.microsoft.com/office/drawing/2014/chartex" xmlns:cx1="http://schemas.microsoft.com/office/drawing/2015/9/8/chartex" xmlns:cx2="http://schemas.microsoft.com/office/drawing/2015/10/21/chartex" xmlns:cx3="http://schemas.microsoft.com/office/drawing/2016/5/9/chartex" xmlns:cx4="http://schemas.microsoft.com/office/drawing/2016/5/10/chartex" xmlns:cx5="http://schemas.microsoft.com/office/drawing/2016/5/11/chartex" xmlns:cx6="http://schemas.microsoft.com/office/drawing/2016/5/12/chartex" xmlns:cx7="http://schemas.microsoft.com/office/drawing/2016/5/13/chartex" xmlns:cx8="http://schemas.microsoft.com/office/drawing/2016/5/14/chartex" xmlns:mc="http://schemas.openxmlformats.org/markup-compatibility/2006" xmlns:aink="http://schemas.microsoft.com/office/drawing/2016/ink" xmlns:am3d="http://schemas.microsoft.com/office/drawing/2017/model3d" xmlns:o="urn:schemas-microsoft-com:office:office" xmlns:r="http://schemas.openxmlformats.org/officeDocument/2006/relationships" xmlns:m="http://schemas.openxmlformats.org/officeDocument/2006/math" xmlns:v="urn:schemas-microsoft-com:vml" xmlns:wp14="http://schemas.microsoft.com/office/word/2010/wordprocessingDrawing" xmlns:wp="http://schemas.openxmlformats.org/drawingml/2006/wordprocessingDrawing" xmlns:w10="urn:schemas-microsoft-com:office:word" xmlns:w="http://schemas.openxmlformats.org/wordprocessingml/2006/main" xmlns:w14="http://schemas.microsoft.com/office/word/2010/wordml" xmlns:w15="http://schemas.microsoft.com/office/word/2012/wordml" xmlns:w16cid="http://schemas.microsoft.com/office/word/2016/wordml/cid" xmlns:w16se="http://schemas.microsoft.com/office/word/2015/wordml/symex" xmlns:wpg="http://schemas.microsoft.com/office/word/2010/wordprocessingGroup" xmlns:wpi="http://schemas.microsoft.com/office/word/2010/wordprocessingInk" xmlns:wne="http://schemas.microsoft.com/office/word/2006/wordml" xmlns:wps="http://schemas.microsoft.com/office/word/2010/wordprocessingShape" mc:Ignorable="w14 w15 w16se w16cid wp14">
+<w:document xmlns:wpc="http://schemas.microsoft.com/office/word/2010/wordprocessingCanvas" xmlns:mc="http://schemas.openxmlformats.org/markup-compatibility/2006" xmlns:o="urn:schemas-microsoft-com:office:office" xmlns:r="http://schemas.openxmlformats.org/officeDocument/2006/relationships" xmlns:m="http://schemas.openxmlformats.org/officeDocument/2006/math" xmlns:v="urn:schemas-microsoft-com:vml" xmlns:wp14="http://schemas.microsoft.com/office/word/2010/wordprocessingDrawing" xmlns:wp="http://schemas.openxmlformats.org/drawingml/2006/wordprocessingDrawing" xmlns:w10="urn:schemas-microsoft-com:office:word" xmlns:w="http://schemas.openxmlformats.org/wordprocessingml/2006/main" xmlns:w14="http://schemas.microsoft.com/office/word/2010/wordml" xmlns:w15="http://schemas.microsoft.com/office/word/2012/wordml" xmlns:wpg="http://schemas.microsoft.com/office/word/2010/wordprocessingGroup" xmlns:wpi="http://schemas.microsoft.com/office/word/2010/wordprocessingInk" xmlns:wne="http://schemas.microsoft.com/office/word/2006/wordml" xmlns:wps="http://schemas.microsoft.com/office/word/2010/wordprocessingShape" mc:Ignorable="w14 w15 wp14">
   <w:body>
     <w:p>
       <w:pPr>
@@ -19,27 +19,7 @@
           <w:sz w:val="28"/>
           <w:szCs w:val="28"/>
         </w:rPr>
-        <w:t xml:space="preserve">This tutorial is showing the </w:t>
-      </w:r>
-      <w:proofErr w:type="spellStart"/>
-      <w:r>
-        <w:rPr>
-          <w:b/>
-          <w:bCs/>
-          <w:sz w:val="28"/>
-          <w:szCs w:val="28"/>
-        </w:rPr>
-        <w:t>the</w:t>
-      </w:r>
-      <w:proofErr w:type="spellEnd"/>
-      <w:r>
-        <w:rPr>
-          <w:b/>
-          <w:bCs/>
-          <w:sz w:val="28"/>
-          <w:szCs w:val="28"/>
-        </w:rPr>
-        <w:t xml:space="preserve"> development progress in learning Python</w:t>
+        <w:t>This tutorial is showing the the development progress in learning Python</w:t>
       </w:r>
     </w:p>
     <w:p>
@@ -64,23 +44,7 @@
           <w:sz w:val="28"/>
           <w:szCs w:val="28"/>
         </w:rPr>
-        <w:t xml:space="preserve">The course is </w:t>
-      </w:r>
-      <w:proofErr w:type="gramStart"/>
-      <w:r>
-        <w:rPr>
-          <w:sz w:val="28"/>
-          <w:szCs w:val="28"/>
-        </w:rPr>
-        <w:t>locating ;</w:t>
-      </w:r>
-      <w:proofErr w:type="gramEnd"/>
-      <w:r>
-        <w:rPr>
-          <w:sz w:val="28"/>
-          <w:szCs w:val="28"/>
-        </w:rPr>
-        <w:t xml:space="preserve"> </w:t>
+        <w:t xml:space="preserve">The course is locating ; </w:t>
       </w:r>
       <w:hyperlink r:id="rId7" w:history="1">
         <w:r>
@@ -142,7 +106,6 @@
         </w:rPr>
         <w:t xml:space="preserve">Section </w:t>
       </w:r>
-      <w:proofErr w:type="gramStart"/>
       <w:r>
         <w:rPr>
           <w:sz w:val="28"/>
@@ -164,7 +127,6 @@
         </w:rPr>
         <w:t>:</w:t>
       </w:r>
-      <w:proofErr w:type="gramEnd"/>
       <w:r>
         <w:rPr>
           <w:sz w:val="28"/>
@@ -201,23 +163,7 @@
           <w:sz w:val="28"/>
           <w:szCs w:val="28"/>
         </w:rPr>
-        <w:t xml:space="preserve">We can run Python script by </w:t>
-      </w:r>
-      <w:proofErr w:type="gramStart"/>
-      <w:r>
-        <w:rPr>
-          <w:sz w:val="28"/>
-          <w:szCs w:val="28"/>
-        </w:rPr>
-        <w:t>typing :</w:t>
-      </w:r>
-      <w:proofErr w:type="gramEnd"/>
-      <w:r>
-        <w:rPr>
-          <w:sz w:val="28"/>
-          <w:szCs w:val="28"/>
-        </w:rPr>
-        <w:t xml:space="preserve"> </w:t>
+        <w:t xml:space="preserve">We can run Python script by typing : </w:t>
       </w:r>
       <w:r>
         <w:rPr>
@@ -320,25 +266,7 @@
           <w:szCs w:val="28"/>
           <w:u w:val="single"/>
         </w:rPr>
-        <w:t xml:space="preserve">using python </w:t>
-      </w:r>
-      <w:proofErr w:type="gramStart"/>
-      <w:r>
-        <w:rPr>
-          <w:sz w:val="28"/>
-          <w:szCs w:val="28"/>
-          <w:u w:val="single"/>
-        </w:rPr>
-        <w:t>in  VS</w:t>
-      </w:r>
-      <w:proofErr w:type="gramEnd"/>
-      <w:r>
-        <w:rPr>
-          <w:sz w:val="28"/>
-          <w:szCs w:val="28"/>
-          <w:u w:val="single"/>
-        </w:rPr>
-        <w:t xml:space="preserve"> code</w:t>
+        <w:t>using python in  VS code</w:t>
       </w:r>
     </w:p>
     <w:p>
@@ -521,47 +449,29 @@
           <w:szCs w:val="28"/>
         </w:rPr>
       </w:pPr>
-      <w:proofErr w:type="gramStart"/>
-      <w:r>
-        <w:rPr>
-          <w:sz w:val="28"/>
-          <w:szCs w:val="28"/>
-        </w:rPr>
-        <w:t>String :</w:t>
-      </w:r>
-      <w:proofErr w:type="gramEnd"/>
-      <w:r>
-        <w:rPr>
-          <w:sz w:val="28"/>
-          <w:szCs w:val="28"/>
-        </w:rPr>
-        <w:t xml:space="preserve"> can be either “” or ‘’ , you can put them into each other if you want to use special characters</w:t>
-      </w:r>
-    </w:p>
-    <w:p>
-      <w:pPr>
-        <w:pStyle w:val="ListParagraph"/>
-        <w:rPr>
-          <w:sz w:val="28"/>
-          <w:szCs w:val="28"/>
-        </w:rPr>
-      </w:pPr>
-      <w:proofErr w:type="gramStart"/>
+      <w:r>
+        <w:rPr>
+          <w:sz w:val="28"/>
+          <w:szCs w:val="28"/>
+        </w:rPr>
+        <w:t>String : can be either “” or ‘’ , you can put them into each other if you want to use special characters</w:t>
+      </w:r>
+    </w:p>
+    <w:p>
+      <w:pPr>
+        <w:pStyle w:val="ListParagraph"/>
+        <w:rPr>
+          <w:sz w:val="28"/>
+          <w:szCs w:val="28"/>
+        </w:rPr>
+      </w:pPr>
       <w:r>
         <w:rPr>
           <w:sz w:val="28"/>
           <w:szCs w:val="28"/>
         </w:rPr>
         <w:lastRenderedPageBreak/>
-        <w:t>Hello :</w:t>
-      </w:r>
-      <w:proofErr w:type="gramEnd"/>
-      <w:r>
-        <w:rPr>
-          <w:sz w:val="28"/>
-          <w:szCs w:val="28"/>
-        </w:rPr>
-        <w:t xml:space="preserve"> </w:t>
+        <w:t xml:space="preserve">Hello : </w:t>
       </w:r>
       <w:r>
         <w:rPr>
@@ -593,16 +503,8 @@
           <w:szCs w:val="28"/>
         </w:rPr>
         <w:tab/>
-      </w:r>
-      <w:proofErr w:type="spellStart"/>
-      <w:r>
-        <w:rPr>
-          <w:sz w:val="28"/>
-          <w:szCs w:val="28"/>
-        </w:rPr>
         <w:t>l</w:t>
       </w:r>
-      <w:proofErr w:type="spellEnd"/>
       <w:r>
         <w:rPr>
           <w:sz w:val="28"/>
@@ -876,6 +778,14 @@
           <w:szCs w:val="28"/>
         </w:rPr>
       </w:pPr>
+      <w:hyperlink r:id="rId12" w:history="1">
+        <w:r>
+          <w:rPr>
+            <w:rStyle w:val="Hyperlink"/>
+          </w:rPr>
+          <w:t>https://realpython.com/creating-modifying-pdf/</w:t>
+        </w:r>
+      </w:hyperlink>
     </w:p>
     <w:p>
       <w:pPr>
@@ -1056,9 +966,46 @@
           <w:szCs w:val="27"/>
           <w:highlight w:val="yellow"/>
         </w:rPr>
-        <w:t xml:space="preserve">A </w:t>
-      </w:r>
-      <w:proofErr w:type="spellStart"/>
+        <w:t>A SubReddit Devoted to Daily Practice Problems:</w:t>
+      </w:r>
+    </w:p>
+    <w:p>
+      <w:pPr>
+        <w:pStyle w:val="NormalWeb"/>
+        <w:shd w:val="clear" w:color="auto" w:fill="FFFFFF"/>
+        <w:spacing w:before="0" w:beforeAutospacing="0" w:after="300" w:afterAutospacing="0"/>
+        <w:rPr>
+          <w:rFonts w:ascii="Helvetica" w:hAnsi="Helvetica" w:cs="Helvetica"/>
+          <w:color w:val="29303B"/>
+          <w:sz w:val="27"/>
+          <w:szCs w:val="27"/>
+          <w:highlight w:val="yellow"/>
+        </w:rPr>
+      </w:pPr>
+      <w:r>
+        <w:rPr>
+          <w:rFonts w:ascii="Helvetica" w:hAnsi="Helvetica" w:cs="Helvetica"/>
+          <w:color w:val="29303B"/>
+          <w:sz w:val="27"/>
+          <w:szCs w:val="27"/>
+          <w:highlight w:val="yellow"/>
+        </w:rPr>
+        <w:t>https://www.reddit.com/r/dailyprogrammer</w:t>
+      </w:r>
+    </w:p>
+    <w:p>
+      <w:pPr>
+        <w:pStyle w:val="NormalWeb"/>
+        <w:shd w:val="clear" w:color="auto" w:fill="FFFFFF"/>
+        <w:spacing w:before="0" w:beforeAutospacing="0" w:after="300" w:afterAutospacing="0"/>
+        <w:rPr>
+          <w:rFonts w:ascii="Helvetica" w:hAnsi="Helvetica" w:cs="Helvetica"/>
+          <w:color w:val="29303B"/>
+          <w:sz w:val="27"/>
+          <w:szCs w:val="27"/>
+          <w:highlight w:val="yellow"/>
+        </w:rPr>
+      </w:pPr>
       <w:r>
         <w:rPr>
           <w:rStyle w:val="Strong"/>
@@ -1068,90 +1015,29 @@
           <w:szCs w:val="27"/>
           <w:highlight w:val="yellow"/>
         </w:rPr>
-        <w:t>SubReddit</w:t>
-      </w:r>
-      <w:proofErr w:type="spellEnd"/>
-      <w:r>
-        <w:rPr>
-          <w:rStyle w:val="Strong"/>
+        <w:t>A very tricky website with very few hints and touch problems (Not for beginners but still interesting)</w:t>
+      </w:r>
+    </w:p>
+    <w:p>
+      <w:pPr>
+        <w:pStyle w:val="NormalWeb"/>
+        <w:shd w:val="clear" w:color="auto" w:fill="FFFFFF"/>
+        <w:spacing w:before="0" w:beforeAutospacing="0" w:after="300" w:afterAutospacing="0"/>
+        <w:rPr>
+          <w:rFonts w:ascii="Helvetica" w:hAnsi="Helvetica" w:cs="Helvetica"/>
+          <w:color w:val="29303B"/>
+          <w:sz w:val="27"/>
+          <w:szCs w:val="27"/>
+        </w:rPr>
+      </w:pPr>
+      <w:r>
+        <w:rPr>
           <w:rFonts w:ascii="Helvetica" w:hAnsi="Helvetica" w:cs="Helvetica"/>
           <w:color w:val="29303B"/>
           <w:sz w:val="27"/>
           <w:szCs w:val="27"/>
           <w:highlight w:val="yellow"/>
         </w:rPr>
-        <w:t xml:space="preserve"> Devoted to Daily Practice Problems:</w:t>
-      </w:r>
-    </w:p>
-    <w:p>
-      <w:pPr>
-        <w:pStyle w:val="NormalWeb"/>
-        <w:shd w:val="clear" w:color="auto" w:fill="FFFFFF"/>
-        <w:spacing w:before="0" w:beforeAutospacing="0" w:after="300" w:afterAutospacing="0"/>
-        <w:rPr>
-          <w:rFonts w:ascii="Helvetica" w:hAnsi="Helvetica" w:cs="Helvetica"/>
-          <w:color w:val="29303B"/>
-          <w:sz w:val="27"/>
-          <w:szCs w:val="27"/>
-          <w:highlight w:val="yellow"/>
-        </w:rPr>
-      </w:pPr>
-      <w:r>
-        <w:rPr>
-          <w:rFonts w:ascii="Helvetica" w:hAnsi="Helvetica" w:cs="Helvetica"/>
-          <w:color w:val="29303B"/>
-          <w:sz w:val="27"/>
-          <w:szCs w:val="27"/>
-          <w:highlight w:val="yellow"/>
-        </w:rPr>
-        <w:t>https://www.reddit.com/r/dailyprogrammer</w:t>
-      </w:r>
-    </w:p>
-    <w:p>
-      <w:pPr>
-        <w:pStyle w:val="NormalWeb"/>
-        <w:shd w:val="clear" w:color="auto" w:fill="FFFFFF"/>
-        <w:spacing w:before="0" w:beforeAutospacing="0" w:after="300" w:afterAutospacing="0"/>
-        <w:rPr>
-          <w:rFonts w:ascii="Helvetica" w:hAnsi="Helvetica" w:cs="Helvetica"/>
-          <w:color w:val="29303B"/>
-          <w:sz w:val="27"/>
-          <w:szCs w:val="27"/>
-          <w:highlight w:val="yellow"/>
-        </w:rPr>
-      </w:pPr>
-      <w:r>
-        <w:rPr>
-          <w:rStyle w:val="Strong"/>
-          <w:rFonts w:ascii="Helvetica" w:hAnsi="Helvetica" w:cs="Helvetica"/>
-          <w:color w:val="29303B"/>
-          <w:sz w:val="27"/>
-          <w:szCs w:val="27"/>
-          <w:highlight w:val="yellow"/>
-        </w:rPr>
-        <w:t>A very tricky website with very few hints and touch problems (Not for beginners but still interesting)</w:t>
-      </w:r>
-    </w:p>
-    <w:p>
-      <w:pPr>
-        <w:pStyle w:val="NormalWeb"/>
-        <w:shd w:val="clear" w:color="auto" w:fill="FFFFFF"/>
-        <w:spacing w:before="0" w:beforeAutospacing="0" w:after="300" w:afterAutospacing="0"/>
-        <w:rPr>
-          <w:rFonts w:ascii="Helvetica" w:hAnsi="Helvetica" w:cs="Helvetica"/>
-          <w:color w:val="29303B"/>
-          <w:sz w:val="27"/>
-          <w:szCs w:val="27"/>
-        </w:rPr>
-      </w:pPr>
-      <w:r>
-        <w:rPr>
-          <w:rFonts w:ascii="Helvetica" w:hAnsi="Helvetica" w:cs="Helvetica"/>
-          <w:color w:val="29303B"/>
-          <w:sz w:val="27"/>
-          <w:szCs w:val="27"/>
-          <w:highlight w:val="yellow"/>
-        </w:rPr>
         <w:t>http://www.pythonchallenge.com/</w:t>
       </w:r>
     </w:p>
@@ -1172,77 +1058,6 @@
             <wp:extent cx="5943600" cy="2492375"/>
             <wp:effectExtent l="0" t="0" r="0" b="3175"/>
             <wp:docPr id="4" name="Picture 4"/>
-            <wp:cNvGraphicFramePr>
-              <a:graphicFrameLocks xmlns:a="http://schemas.openxmlformats.org/drawingml/2006/main" noChangeAspect="1"/>
-            </wp:cNvGraphicFramePr>
-            <a:graphic xmlns:a="http://schemas.openxmlformats.org/drawingml/2006/main">
-              <a:graphicData uri="http://schemas.openxmlformats.org/drawingml/2006/picture">
-                <pic:pic xmlns:pic="http://schemas.openxmlformats.org/drawingml/2006/picture">
-                  <pic:nvPicPr>
-                    <pic:cNvPr id="1" name=""/>
-                    <pic:cNvPicPr/>
-                  </pic:nvPicPr>
-                  <pic:blipFill>
-                    <a:blip r:embed="rId12"/>
-                    <a:stretch>
-                      <a:fillRect/>
-                    </a:stretch>
-                  </pic:blipFill>
-                  <pic:spPr>
-                    <a:xfrm>
-                      <a:off x="0" y="0"/>
-                      <a:ext cx="5943600" cy="2492375"/>
-                    </a:xfrm>
-                    <a:prstGeom prst="rect">
-                      <a:avLst/>
-                    </a:prstGeom>
-                  </pic:spPr>
-                </pic:pic>
-              </a:graphicData>
-            </a:graphic>
-          </wp:inline>
-        </w:drawing>
-      </w:r>
-    </w:p>
-    <w:p>
-      <w:pPr>
-        <w:pStyle w:val="ListParagraph"/>
-        <w:rPr>
-          <w:b/>
-          <w:bCs/>
-          <w:sz w:val="44"/>
-          <w:szCs w:val="44"/>
-        </w:rPr>
-      </w:pPr>
-      <w:bookmarkStart w:id="0" w:name="_GoBack"/>
-      <w:r>
-        <w:rPr>
-          <w:b/>
-          <w:bCs/>
-          <w:sz w:val="44"/>
-          <w:szCs w:val="44"/>
-        </w:rPr>
-        <w:t>REGULAR EXPRESSIONS PATTERNS</w:t>
-      </w:r>
-    </w:p>
-    <w:bookmarkEnd w:id="0"/>
-    <w:p>
-      <w:pPr>
-        <w:pStyle w:val="ListParagraph"/>
-        <w:rPr>
-          <w:sz w:val="28"/>
-          <w:szCs w:val="28"/>
-        </w:rPr>
-      </w:pPr>
-      <w:r>
-        <w:rPr>
-          <w:noProof/>
-        </w:rPr>
-        <w:drawing>
-          <wp:inline distT="0" distB="0" distL="0" distR="0" wp14:anchorId="22E3A85E" wp14:editId="58306F56">
-            <wp:extent cx="5943600" cy="2639060"/>
-            <wp:effectExtent l="0" t="0" r="0" b="8890"/>
-            <wp:docPr id="5" name="Picture 5"/>
             <wp:cNvGraphicFramePr>
               <a:graphicFrameLocks xmlns:a="http://schemas.openxmlformats.org/drawingml/2006/main" noChangeAspect="1"/>
             </wp:cNvGraphicFramePr>
@@ -1262,6 +1077,75 @@
                   <pic:spPr>
                     <a:xfrm>
                       <a:off x="0" y="0"/>
+                      <a:ext cx="5943600" cy="2492375"/>
+                    </a:xfrm>
+                    <a:prstGeom prst="rect">
+                      <a:avLst/>
+                    </a:prstGeom>
+                  </pic:spPr>
+                </pic:pic>
+              </a:graphicData>
+            </a:graphic>
+          </wp:inline>
+        </w:drawing>
+      </w:r>
+    </w:p>
+    <w:p>
+      <w:pPr>
+        <w:pStyle w:val="ListParagraph"/>
+        <w:rPr>
+          <w:b/>
+          <w:bCs/>
+          <w:sz w:val="44"/>
+          <w:szCs w:val="44"/>
+        </w:rPr>
+      </w:pPr>
+      <w:r>
+        <w:rPr>
+          <w:b/>
+          <w:bCs/>
+          <w:sz w:val="44"/>
+          <w:szCs w:val="44"/>
+        </w:rPr>
+        <w:t>REGULAR EXPRESSIONS PATTERNS</w:t>
+      </w:r>
+    </w:p>
+    <w:p>
+      <w:pPr>
+        <w:pStyle w:val="ListParagraph"/>
+        <w:rPr>
+          <w:sz w:val="28"/>
+          <w:szCs w:val="28"/>
+        </w:rPr>
+      </w:pPr>
+      <w:r>
+        <w:rPr>
+          <w:noProof/>
+        </w:rPr>
+        <w:drawing>
+          <wp:inline distT="0" distB="0" distL="0" distR="0" wp14:anchorId="22E3A85E" wp14:editId="58306F56">
+            <wp:extent cx="5943600" cy="2639060"/>
+            <wp:effectExtent l="0" t="0" r="0" b="8890"/>
+            <wp:docPr id="5" name="Picture 5"/>
+            <wp:cNvGraphicFramePr>
+              <a:graphicFrameLocks xmlns:a="http://schemas.openxmlformats.org/drawingml/2006/main" noChangeAspect="1"/>
+            </wp:cNvGraphicFramePr>
+            <a:graphic xmlns:a="http://schemas.openxmlformats.org/drawingml/2006/main">
+              <a:graphicData uri="http://schemas.openxmlformats.org/drawingml/2006/picture">
+                <pic:pic xmlns:pic="http://schemas.openxmlformats.org/drawingml/2006/picture">
+                  <pic:nvPicPr>
+                    <pic:cNvPr id="1" name=""/>
+                    <pic:cNvPicPr/>
+                  </pic:nvPicPr>
+                  <pic:blipFill>
+                    <a:blip r:embed="rId14"/>
+                    <a:stretch>
+                      <a:fillRect/>
+                    </a:stretch>
+                  </pic:blipFill>
+                  <pic:spPr>
+                    <a:xfrm>
+                      <a:off x="0" y="0"/>
                       <a:ext cx="5943600" cy="2639060"/>
                     </a:xfrm>
                     <a:prstGeom prst="rect">
@@ -1284,6 +1168,25 @@
         </w:rPr>
       </w:pPr>
     </w:p>
+    <w:p>
+      <w:pPr>
+        <w:pStyle w:val="ListParagraph"/>
+        <w:rPr>
+          <w:sz w:val="28"/>
+          <w:szCs w:val="28"/>
+        </w:rPr>
+      </w:pPr>
+      <w:hyperlink r:id="rId15" w:history="1">
+        <w:r>
+          <w:rPr>
+            <w:rStyle w:val="Hyperlink"/>
+          </w:rPr>
+          <w:t>https://realpython.com/creating-modifying-pdf/</w:t>
+        </w:r>
+      </w:hyperlink>
+      <w:bookmarkStart w:id="0" w:name="_GoBack"/>
+      <w:bookmarkEnd w:id="0"/>
+    </w:p>
     <w:sectPr>
       <w:pgSz w:w="12240" w:h="15840"/>
       <w:pgMar w:top="1440" w:right="1440" w:bottom="1440" w:left="1440" w:header="720" w:footer="720" w:gutter="0"/>
@@ -1295,7 +1198,7 @@
 </file>
 
 <file path=word/endnotes.xml><?xml version="1.0" encoding="utf-8"?>
-<w:endnotes xmlns:wpc="http://schemas.microsoft.com/office/word/2010/wordprocessingCanvas" xmlns:cx="http://schemas.microsoft.com/office/drawing/2014/chartex" xmlns:cx1="http://schemas.microsoft.com/office/drawing/2015/9/8/chartex" xmlns:cx2="http://schemas.microsoft.com/office/drawing/2015/10/21/chartex" xmlns:cx3="http://schemas.microsoft.com/office/drawing/2016/5/9/chartex" xmlns:cx4="http://schemas.microsoft.com/office/drawing/2016/5/10/chartex" xmlns:cx5="http://schemas.microsoft.com/office/drawing/2016/5/11/chartex" xmlns:cx6="http://schemas.microsoft.com/office/drawing/2016/5/12/chartex" xmlns:cx7="http://schemas.microsoft.com/office/drawing/2016/5/13/chartex" xmlns:cx8="http://schemas.microsoft.com/office/drawing/2016/5/14/chartex" xmlns:mc="http://schemas.openxmlformats.org/markup-compatibility/2006" xmlns:aink="http://schemas.microsoft.com/office/drawing/2016/ink" xmlns:am3d="http://schemas.microsoft.com/office/drawing/2017/model3d" xmlns:o="urn:schemas-microsoft-com:office:office" xmlns:r="http://schemas.openxmlformats.org/officeDocument/2006/relationships" xmlns:m="http://schemas.openxmlformats.org/officeDocument/2006/math" xmlns:v="urn:schemas-microsoft-com:vml" xmlns:wp14="http://schemas.microsoft.com/office/word/2010/wordprocessingDrawing" xmlns:wp="http://schemas.openxmlformats.org/drawingml/2006/wordprocessingDrawing" xmlns:w10="urn:schemas-microsoft-com:office:word" xmlns:w="http://schemas.openxmlformats.org/wordprocessingml/2006/main" xmlns:w14="http://schemas.microsoft.com/office/word/2010/wordml" xmlns:w15="http://schemas.microsoft.com/office/word/2012/wordml" xmlns:w16cid="http://schemas.microsoft.com/office/word/2016/wordml/cid" xmlns:w16se="http://schemas.microsoft.com/office/word/2015/wordml/symex" xmlns:wpg="http://schemas.microsoft.com/office/word/2010/wordprocessingGroup" xmlns:wpi="http://schemas.microsoft.com/office/word/2010/wordprocessingInk" xmlns:wne="http://schemas.microsoft.com/office/word/2006/wordml" xmlns:wps="http://schemas.microsoft.com/office/word/2010/wordprocessingShape" mc:Ignorable="w14 w15 w16se w16cid wp14">
+<w:endnotes xmlns:wpc="http://schemas.microsoft.com/office/word/2010/wordprocessingCanvas" xmlns:mc="http://schemas.openxmlformats.org/markup-compatibility/2006" xmlns:o="urn:schemas-microsoft-com:office:office" xmlns:r="http://schemas.openxmlformats.org/officeDocument/2006/relationships" xmlns:m="http://schemas.openxmlformats.org/officeDocument/2006/math" xmlns:v="urn:schemas-microsoft-com:vml" xmlns:wp14="http://schemas.microsoft.com/office/word/2010/wordprocessingDrawing" xmlns:wp="http://schemas.openxmlformats.org/drawingml/2006/wordprocessingDrawing" xmlns:w10="urn:schemas-microsoft-com:office:word" xmlns:w="http://schemas.openxmlformats.org/wordprocessingml/2006/main" xmlns:w14="http://schemas.microsoft.com/office/word/2010/wordml" xmlns:w15="http://schemas.microsoft.com/office/word/2012/wordml" xmlns:wpg="http://schemas.microsoft.com/office/word/2010/wordprocessingGroup" xmlns:wpi="http://schemas.microsoft.com/office/word/2010/wordprocessingInk" xmlns:wne="http://schemas.microsoft.com/office/word/2006/wordml" xmlns:wps="http://schemas.microsoft.com/office/word/2010/wordprocessingShape" mc:Ignorable="w14 w15 wp14">
   <w:endnote w:type="separator" w:id="-1">
     <w:p>
       <w:pPr>
@@ -1320,7 +1223,7 @@
 </file>
 
 <file path=word/footnotes.xml><?xml version="1.0" encoding="utf-8"?>
-<w:footnotes xmlns:wpc="http://schemas.microsoft.com/office/word/2010/wordprocessingCanvas" xmlns:cx="http://schemas.microsoft.com/office/drawing/2014/chartex" xmlns:cx1="http://schemas.microsoft.com/office/drawing/2015/9/8/chartex" xmlns:cx2="http://schemas.microsoft.com/office/drawing/2015/10/21/chartex" xmlns:cx3="http://schemas.microsoft.com/office/drawing/2016/5/9/chartex" xmlns:cx4="http://schemas.microsoft.com/office/drawing/2016/5/10/chartex" xmlns:cx5="http://schemas.microsoft.com/office/drawing/2016/5/11/chartex" xmlns:cx6="http://schemas.microsoft.com/office/drawing/2016/5/12/chartex" xmlns:cx7="http://schemas.microsoft.com/office/drawing/2016/5/13/chartex" xmlns:cx8="http://schemas.microsoft.com/office/drawing/2016/5/14/chartex" xmlns:mc="http://schemas.openxmlformats.org/markup-compatibility/2006" xmlns:aink="http://schemas.microsoft.com/office/drawing/2016/ink" xmlns:am3d="http://schemas.microsoft.com/office/drawing/2017/model3d" xmlns:o="urn:schemas-microsoft-com:office:office" xmlns:r="http://schemas.openxmlformats.org/officeDocument/2006/relationships" xmlns:m="http://schemas.openxmlformats.org/officeDocument/2006/math" xmlns:v="urn:schemas-microsoft-com:vml" xmlns:wp14="http://schemas.microsoft.com/office/word/2010/wordprocessingDrawing" xmlns:wp="http://schemas.openxmlformats.org/drawingml/2006/wordprocessingDrawing" xmlns:w10="urn:schemas-microsoft-com:office:word" xmlns:w="http://schemas.openxmlformats.org/wordprocessingml/2006/main" xmlns:w14="http://schemas.microsoft.com/office/word/2010/wordml" xmlns:w15="http://schemas.microsoft.com/office/word/2012/wordml" xmlns:w16cid="http://schemas.microsoft.com/office/word/2016/wordml/cid" xmlns:w16se="http://schemas.microsoft.com/office/word/2015/wordml/symex" xmlns:wpg="http://schemas.microsoft.com/office/word/2010/wordprocessingGroup" xmlns:wpi="http://schemas.microsoft.com/office/word/2010/wordprocessingInk" xmlns:wne="http://schemas.microsoft.com/office/word/2006/wordml" xmlns:wps="http://schemas.microsoft.com/office/word/2010/wordprocessingShape" mc:Ignorable="w14 w15 w16se w16cid wp14">
+<w:footnotes xmlns:wpc="http://schemas.microsoft.com/office/word/2010/wordprocessingCanvas" xmlns:mc="http://schemas.openxmlformats.org/markup-compatibility/2006" xmlns:o="urn:schemas-microsoft-com:office:office" xmlns:r="http://schemas.openxmlformats.org/officeDocument/2006/relationships" xmlns:m="http://schemas.openxmlformats.org/officeDocument/2006/math" xmlns:v="urn:schemas-microsoft-com:vml" xmlns:wp14="http://schemas.microsoft.com/office/word/2010/wordprocessingDrawing" xmlns:wp="http://schemas.openxmlformats.org/drawingml/2006/wordprocessingDrawing" xmlns:w10="urn:schemas-microsoft-com:office:word" xmlns:w="http://schemas.openxmlformats.org/wordprocessingml/2006/main" xmlns:w14="http://schemas.microsoft.com/office/word/2010/wordml" xmlns:w15="http://schemas.microsoft.com/office/word/2012/wordml" xmlns:wpg="http://schemas.microsoft.com/office/word/2010/wordprocessingGroup" xmlns:wpi="http://schemas.microsoft.com/office/word/2010/wordprocessingInk" xmlns:wne="http://schemas.microsoft.com/office/word/2006/wordml" xmlns:wps="http://schemas.microsoft.com/office/word/2010/wordprocessingShape" mc:Ignorable="w14 w15 wp14">
   <w:footnote w:type="separator" w:id="-1">
     <w:p>
       <w:pPr>
@@ -1345,7 +1248,7 @@
 </file>
 
 <file path=word/numbering.xml><?xml version="1.0" encoding="utf-8"?>
-<w:numbering xmlns:wpc="http://schemas.microsoft.com/office/word/2010/wordprocessingCanvas" xmlns:cx="http://schemas.microsoft.com/office/drawing/2014/chartex" xmlns:cx1="http://schemas.microsoft.com/office/drawing/2015/9/8/chartex" xmlns:cx2="http://schemas.microsoft.com/office/drawing/2015/10/21/chartex" xmlns:cx3="http://schemas.microsoft.com/office/drawing/2016/5/9/chartex" xmlns:cx4="http://schemas.microsoft.com/office/drawing/2016/5/10/chartex" xmlns:cx5="http://schemas.microsoft.com/office/drawing/2016/5/11/chartex" xmlns:cx6="http://schemas.microsoft.com/office/drawing/2016/5/12/chartex" xmlns:cx7="http://schemas.microsoft.com/office/drawing/2016/5/13/chartex" xmlns:cx8="http://schemas.microsoft.com/office/drawing/2016/5/14/chartex" xmlns:mc="http://schemas.openxmlformats.org/markup-compatibility/2006" xmlns:aink="http://schemas.microsoft.com/office/drawing/2016/ink" xmlns:am3d="http://schemas.microsoft.com/office/drawing/2017/model3d" xmlns:o="urn:schemas-microsoft-com:office:office" xmlns:r="http://schemas.openxmlformats.org/officeDocument/2006/relationships" xmlns:m="http://schemas.openxmlformats.org/officeDocument/2006/math" xmlns:v="urn:schemas-microsoft-com:vml" xmlns:wp14="http://schemas.microsoft.com/office/word/2010/wordprocessingDrawing" xmlns:wp="http://schemas.openxmlformats.org/drawingml/2006/wordprocessingDrawing" xmlns:w10="urn:schemas-microsoft-com:office:word" xmlns:w="http://schemas.openxmlformats.org/wordprocessingml/2006/main" xmlns:w14="http://schemas.microsoft.com/office/word/2010/wordml" xmlns:w15="http://schemas.microsoft.com/office/word/2012/wordml" xmlns:w16cid="http://schemas.microsoft.com/office/word/2016/wordml/cid" xmlns:w16se="http://schemas.microsoft.com/office/word/2015/wordml/symex" xmlns:wpg="http://schemas.microsoft.com/office/word/2010/wordprocessingGroup" xmlns:wpi="http://schemas.microsoft.com/office/word/2010/wordprocessingInk" xmlns:wne="http://schemas.microsoft.com/office/word/2006/wordml" xmlns:wps="http://schemas.microsoft.com/office/word/2010/wordprocessingShape" mc:Ignorable="w14 w15 w16se w16cid wp14">
+<w:numbering xmlns:wpc="http://schemas.microsoft.com/office/word/2010/wordprocessingCanvas" xmlns:mc="http://schemas.openxmlformats.org/markup-compatibility/2006" xmlns:o="urn:schemas-microsoft-com:office:office" xmlns:r="http://schemas.openxmlformats.org/officeDocument/2006/relationships" xmlns:m="http://schemas.openxmlformats.org/officeDocument/2006/math" xmlns:v="urn:schemas-microsoft-com:vml" xmlns:wp14="http://schemas.microsoft.com/office/word/2010/wordprocessingDrawing" xmlns:wp="http://schemas.openxmlformats.org/drawingml/2006/wordprocessingDrawing" xmlns:w10="urn:schemas-microsoft-com:office:word" xmlns:w="http://schemas.openxmlformats.org/wordprocessingml/2006/main" xmlns:w14="http://schemas.microsoft.com/office/word/2010/wordml" xmlns:w15="http://schemas.microsoft.com/office/word/2012/wordml" xmlns:wpg="http://schemas.microsoft.com/office/word/2010/wordprocessingGroup" xmlns:wpi="http://schemas.microsoft.com/office/word/2010/wordprocessingInk" xmlns:wne="http://schemas.microsoft.com/office/word/2006/wordml" xmlns:wps="http://schemas.microsoft.com/office/word/2010/wordprocessingShape" mc:Ignorable="w14 w15 wp14">
   <w:abstractNum w:abstractNumId="0" w15:restartNumberingAfterBreak="0">
     <w:nsid w:val="40B47B6B"/>
     <w:multiLevelType w:val="hybridMultilevel"/>
@@ -1650,7 +1553,7 @@
 </file>
 
 <file path=word/styles.xml><?xml version="1.0" encoding="utf-8"?>
-<w:styles xmlns:mc="http://schemas.openxmlformats.org/markup-compatibility/2006" xmlns:r="http://schemas.openxmlformats.org/officeDocument/2006/relationships" xmlns:w="http://schemas.openxmlformats.org/wordprocessingml/2006/main" xmlns:w14="http://schemas.microsoft.com/office/word/2010/wordml" xmlns:w15="http://schemas.microsoft.com/office/word/2012/wordml" xmlns:w16cid="http://schemas.microsoft.com/office/word/2016/wordml/cid" xmlns:w16se="http://schemas.microsoft.com/office/word/2015/wordml/symex" mc:Ignorable="w14 w15 w16se w16cid">
+<w:styles xmlns:mc="http://schemas.openxmlformats.org/markup-compatibility/2006" xmlns:r="http://schemas.openxmlformats.org/officeDocument/2006/relationships" xmlns:w="http://schemas.openxmlformats.org/wordprocessingml/2006/main" xmlns:w14="http://schemas.microsoft.com/office/word/2010/wordml" xmlns:w15="http://schemas.microsoft.com/office/word/2012/wordml" mc:Ignorable="w14 w15">
   <w:docDefaults>
     <w:rPrDefault>
       <w:rPr>
@@ -1666,7 +1569,7 @@
       </w:pPr>
     </w:pPrDefault>
   </w:docDefaults>
-  <w:latentStyles w:defLockedState="0" w:defUIPriority="99" w:defSemiHidden="0" w:defUnhideWhenUsed="0" w:defQFormat="0" w:count="375">
+  <w:latentStyles w:defLockedState="0" w:defUIPriority="99" w:defSemiHidden="0" w:defUnhideWhenUsed="0" w:defQFormat="0" w:count="371">
     <w:lsdException w:name="Normal" w:uiPriority="0" w:qFormat="1"/>
     <w:lsdException w:name="heading 1" w:uiPriority="9" w:qFormat="1"/>
     <w:lsdException w:name="heading 2" w:semiHidden="1" w:uiPriority="9" w:unhideWhenUsed="1" w:qFormat="1"/>
@@ -2038,10 +1941,6 @@
     <w:lsdException w:name="List Table 5 Dark Accent 6" w:uiPriority="50"/>
     <w:lsdException w:name="List Table 6 Colorful Accent 6" w:uiPriority="51"/>
     <w:lsdException w:name="List Table 7 Colorful Accent 6" w:uiPriority="52"/>
-    <w:lsdException w:name="Mention" w:semiHidden="1" w:unhideWhenUsed="1"/>
-    <w:lsdException w:name="Smart Hyperlink" w:semiHidden="1" w:unhideWhenUsed="1"/>
-    <w:lsdException w:name="Hashtag" w:semiHidden="1" w:unhideWhenUsed="1"/>
-    <w:lsdException w:name="Unresolved Mention" w:semiHidden="1" w:unhideWhenUsed="1"/>
   </w:latentStyles>
   <w:style w:type="paragraph" w:default="1" w:styleId="Normal">
     <w:name w:val="Normal"/>

</xml_diff>

<commit_message>
added Section 18: Working with Emails. -part 134  Introduction to Emails -part 135 ( Sending Emails with Python)
</commit_message>
<xml_diff>
--- a/Tutorial.docx
+++ b/Tutorial.docx
@@ -1172,8 +1172,7 @@
       <w:pPr>
         <w:pStyle w:val="ListParagraph"/>
         <w:rPr>
-          <w:sz w:val="28"/>
-          <w:szCs w:val="28"/>
+          <w:rStyle w:val="Hyperlink"/>
         </w:rPr>
       </w:pPr>
       <w:hyperlink r:id="rId15" w:history="1">
@@ -1184,8 +1183,79 @@
           <w:t>https://realpython.com/creating-modifying-pdf/</w:t>
         </w:r>
       </w:hyperlink>
+    </w:p>
+    <w:p>
+      <w:pPr>
+        <w:pStyle w:val="ListParagraph"/>
+        <w:rPr>
+          <w:rStyle w:val="Hyperlink"/>
+        </w:rPr>
+      </w:pPr>
+    </w:p>
+    <w:p>
+      <w:pPr>
+        <w:pStyle w:val="ListParagraph"/>
+        <w:rPr>
+          <w:rStyle w:val="Hyperlink"/>
+        </w:rPr>
+      </w:pPr>
+      <w:r>
+        <w:rPr>
+          <w:rStyle w:val="Hyperlink"/>
+        </w:rPr>
+        <w:t>SMTP:Simple Mail Trasnfer Protocol</w:t>
+      </w:r>
       <w:bookmarkStart w:id="0" w:name="_GoBack"/>
       <w:bookmarkEnd w:id="0"/>
+    </w:p>
+    <w:p>
+      <w:pPr>
+        <w:pStyle w:val="ListParagraph"/>
+        <w:rPr>
+          <w:sz w:val="28"/>
+          <w:szCs w:val="28"/>
+        </w:rPr>
+      </w:pPr>
+      <w:r>
+        <w:rPr>
+          <w:noProof/>
+        </w:rPr>
+        <w:drawing>
+          <wp:inline distT="0" distB="0" distL="0" distR="0" wp14:anchorId="5DBF06D3" wp14:editId="0EBF9632">
+            <wp:extent cx="5943600" cy="2839085"/>
+            <wp:effectExtent l="0" t="0" r="0" b="0"/>
+            <wp:docPr id="6" name="Picture 6"/>
+            <wp:cNvGraphicFramePr>
+              <a:graphicFrameLocks xmlns:a="http://schemas.openxmlformats.org/drawingml/2006/main" noChangeAspect="1"/>
+            </wp:cNvGraphicFramePr>
+            <a:graphic xmlns:a="http://schemas.openxmlformats.org/drawingml/2006/main">
+              <a:graphicData uri="http://schemas.openxmlformats.org/drawingml/2006/picture">
+                <pic:pic xmlns:pic="http://schemas.openxmlformats.org/drawingml/2006/picture">
+                  <pic:nvPicPr>
+                    <pic:cNvPr id="1" name=""/>
+                    <pic:cNvPicPr/>
+                  </pic:nvPicPr>
+                  <pic:blipFill>
+                    <a:blip r:embed="rId16"/>
+                    <a:stretch>
+                      <a:fillRect/>
+                    </a:stretch>
+                  </pic:blipFill>
+                  <pic:spPr>
+                    <a:xfrm>
+                      <a:off x="0" y="0"/>
+                      <a:ext cx="5943600" cy="2839085"/>
+                    </a:xfrm>
+                    <a:prstGeom prst="rect">
+                      <a:avLst/>
+                    </a:prstGeom>
+                  </pic:spPr>
+                </pic:pic>
+              </a:graphicData>
+            </a:graphic>
+          </wp:inline>
+        </w:drawing>
+      </w:r>
     </w:p>
     <w:sectPr>
       <w:pgSz w:w="12240" w:h="15840"/>

</xml_diff>

<commit_message>
added parts: - part 119 ( Python Web Scraping ,  Grabbing a Class - part 120 ( Python Web Scraping , Grabbing an Image)
</commit_message>
<xml_diff>
--- a/Tutorial.docx
+++ b/Tutorial.docx
@@ -1,6 +1,6 @@
 
 <file path=word/document.xml><?xml version="1.0" encoding="utf-8"?>
-<w:document xmlns:wpc="http://schemas.microsoft.com/office/word/2010/wordprocessingCanvas" xmlns:mc="http://schemas.openxmlformats.org/markup-compatibility/2006" xmlns:o="urn:schemas-microsoft-com:office:office" xmlns:r="http://schemas.openxmlformats.org/officeDocument/2006/relationships" xmlns:m="http://schemas.openxmlformats.org/officeDocument/2006/math" xmlns:v="urn:schemas-microsoft-com:vml" xmlns:wp14="http://schemas.microsoft.com/office/word/2010/wordprocessingDrawing" xmlns:wp="http://schemas.openxmlformats.org/drawingml/2006/wordprocessingDrawing" xmlns:w10="urn:schemas-microsoft-com:office:word" xmlns:w="http://schemas.openxmlformats.org/wordprocessingml/2006/main" xmlns:w14="http://schemas.microsoft.com/office/word/2010/wordml" xmlns:w15="http://schemas.microsoft.com/office/word/2012/wordml" xmlns:wpg="http://schemas.microsoft.com/office/word/2010/wordprocessingGroup" xmlns:wpi="http://schemas.microsoft.com/office/word/2010/wordprocessingInk" xmlns:wne="http://schemas.microsoft.com/office/word/2006/wordml" xmlns:wps="http://schemas.microsoft.com/office/word/2010/wordprocessingShape" mc:Ignorable="w14 w15 wp14">
+<w:document xmlns:wpc="http://schemas.microsoft.com/office/word/2010/wordprocessingCanvas" xmlns:cx="http://schemas.microsoft.com/office/drawing/2014/chartex" xmlns:cx1="http://schemas.microsoft.com/office/drawing/2015/9/8/chartex" xmlns:cx2="http://schemas.microsoft.com/office/drawing/2015/10/21/chartex" xmlns:cx3="http://schemas.microsoft.com/office/drawing/2016/5/9/chartex" xmlns:cx4="http://schemas.microsoft.com/office/drawing/2016/5/10/chartex" xmlns:cx5="http://schemas.microsoft.com/office/drawing/2016/5/11/chartex" xmlns:cx6="http://schemas.microsoft.com/office/drawing/2016/5/12/chartex" xmlns:cx7="http://schemas.microsoft.com/office/drawing/2016/5/13/chartex" xmlns:cx8="http://schemas.microsoft.com/office/drawing/2016/5/14/chartex" xmlns:mc="http://schemas.openxmlformats.org/markup-compatibility/2006" xmlns:aink="http://schemas.microsoft.com/office/drawing/2016/ink" xmlns:am3d="http://schemas.microsoft.com/office/drawing/2017/model3d" xmlns:o="urn:schemas-microsoft-com:office:office" xmlns:r="http://schemas.openxmlformats.org/officeDocument/2006/relationships" xmlns:m="http://schemas.openxmlformats.org/officeDocument/2006/math" xmlns:v="urn:schemas-microsoft-com:vml" xmlns:wp14="http://schemas.microsoft.com/office/word/2010/wordprocessingDrawing" xmlns:wp="http://schemas.openxmlformats.org/drawingml/2006/wordprocessingDrawing" xmlns:w10="urn:schemas-microsoft-com:office:word" xmlns:w="http://schemas.openxmlformats.org/wordprocessingml/2006/main" xmlns:w14="http://schemas.microsoft.com/office/word/2010/wordml" xmlns:w15="http://schemas.microsoft.com/office/word/2012/wordml" xmlns:w16cid="http://schemas.microsoft.com/office/word/2016/wordml/cid" xmlns:w16se="http://schemas.microsoft.com/office/word/2015/wordml/symex" xmlns:wpg="http://schemas.microsoft.com/office/word/2010/wordprocessingGroup" xmlns:wpi="http://schemas.microsoft.com/office/word/2010/wordprocessingInk" xmlns:wne="http://schemas.microsoft.com/office/word/2006/wordml" xmlns:wps="http://schemas.microsoft.com/office/word/2010/wordprocessingShape" mc:Ignorable="w14 w15 w16se w16cid wp14">
   <w:body>
     <w:p>
       <w:pPr>
@@ -1205,8 +1205,6 @@
         </w:rPr>
         <w:t>SMTP:Simple Mail Trasnfer Protocol</w:t>
       </w:r>
-      <w:bookmarkStart w:id="0" w:name="_GoBack"/>
-      <w:bookmarkEnd w:id="0"/>
     </w:p>
     <w:p>
       <w:pPr>
@@ -1257,6 +1255,91 @@
         </w:drawing>
       </w:r>
     </w:p>
+    <w:p>
+      <w:pPr>
+        <w:pStyle w:val="ListParagraph"/>
+        <w:rPr>
+          <w:sz w:val="28"/>
+          <w:szCs w:val="28"/>
+        </w:rPr>
+      </w:pPr>
+    </w:p>
+    <w:p>
+      <w:pPr>
+        <w:pStyle w:val="ListParagraph"/>
+        <w:rPr>
+          <w:sz w:val="28"/>
+          <w:szCs w:val="28"/>
+        </w:rPr>
+      </w:pPr>
+      <w:r>
+        <w:rPr>
+          <w:sz w:val="28"/>
+          <w:szCs w:val="28"/>
+        </w:rPr>
+        <w:t># WEB SCRAPING:</w:t>
+      </w:r>
+    </w:p>
+    <w:p>
+      <w:pPr>
+        <w:pStyle w:val="ListParagraph"/>
+        <w:rPr>
+          <w:sz w:val="28"/>
+          <w:szCs w:val="28"/>
+        </w:rPr>
+      </w:pPr>
+    </w:p>
+    <w:p>
+      <w:pPr>
+        <w:pStyle w:val="ListParagraph"/>
+        <w:rPr>
+          <w:sz w:val="28"/>
+          <w:szCs w:val="28"/>
+        </w:rPr>
+      </w:pPr>
+      <w:r>
+        <w:rPr>
+          <w:noProof/>
+        </w:rPr>
+        <w:drawing>
+          <wp:inline distT="0" distB="0" distL="0" distR="0" wp14:anchorId="3637B4EE" wp14:editId="623FCA62">
+            <wp:extent cx="5943600" cy="2385695"/>
+            <wp:effectExtent l="0" t="0" r="0" b="0"/>
+            <wp:docPr id="7" name="Picture 7"/>
+            <wp:cNvGraphicFramePr>
+              <a:graphicFrameLocks xmlns:a="http://schemas.openxmlformats.org/drawingml/2006/main" noChangeAspect="1"/>
+            </wp:cNvGraphicFramePr>
+            <a:graphic xmlns:a="http://schemas.openxmlformats.org/drawingml/2006/main">
+              <a:graphicData uri="http://schemas.openxmlformats.org/drawingml/2006/picture">
+                <pic:pic xmlns:pic="http://schemas.openxmlformats.org/drawingml/2006/picture">
+                  <pic:nvPicPr>
+                    <pic:cNvPr id="1" name=""/>
+                    <pic:cNvPicPr/>
+                  </pic:nvPicPr>
+                  <pic:blipFill>
+                    <a:blip r:embed="rId17"/>
+                    <a:stretch>
+                      <a:fillRect/>
+                    </a:stretch>
+                  </pic:blipFill>
+                  <pic:spPr>
+                    <a:xfrm>
+                      <a:off x="0" y="0"/>
+                      <a:ext cx="5943600" cy="2385695"/>
+                    </a:xfrm>
+                    <a:prstGeom prst="rect">
+                      <a:avLst/>
+                    </a:prstGeom>
+                  </pic:spPr>
+                </pic:pic>
+              </a:graphicData>
+            </a:graphic>
+          </wp:inline>
+        </w:drawing>
+      </w:r>
+      <w:bookmarkStart w:id="0" w:name="_GoBack"/>
+      <w:bookmarkEnd w:id="0"/>
+    </w:p>
     <w:sectPr>
       <w:pgSz w:w="12240" w:h="15840"/>
       <w:pgMar w:top="1440" w:right="1440" w:bottom="1440" w:left="1440" w:header="720" w:footer="720" w:gutter="0"/>
@@ -1268,7 +1351,7 @@
 </file>
 
 <file path=word/endnotes.xml><?xml version="1.0" encoding="utf-8"?>
-<w:endnotes xmlns:wpc="http://schemas.microsoft.com/office/word/2010/wordprocessingCanvas" xmlns:mc="http://schemas.openxmlformats.org/markup-compatibility/2006" xmlns:o="urn:schemas-microsoft-com:office:office" xmlns:r="http://schemas.openxmlformats.org/officeDocument/2006/relationships" xmlns:m="http://schemas.openxmlformats.org/officeDocument/2006/math" xmlns:v="urn:schemas-microsoft-com:vml" xmlns:wp14="http://schemas.microsoft.com/office/word/2010/wordprocessingDrawing" xmlns:wp="http://schemas.openxmlformats.org/drawingml/2006/wordprocessingDrawing" xmlns:w10="urn:schemas-microsoft-com:office:word" xmlns:w="http://schemas.openxmlformats.org/wordprocessingml/2006/main" xmlns:w14="http://schemas.microsoft.com/office/word/2010/wordml" xmlns:w15="http://schemas.microsoft.com/office/word/2012/wordml" xmlns:wpg="http://schemas.microsoft.com/office/word/2010/wordprocessingGroup" xmlns:wpi="http://schemas.microsoft.com/office/word/2010/wordprocessingInk" xmlns:wne="http://schemas.microsoft.com/office/word/2006/wordml" xmlns:wps="http://schemas.microsoft.com/office/word/2010/wordprocessingShape" mc:Ignorable="w14 w15 wp14">
+<w:endnotes xmlns:wpc="http://schemas.microsoft.com/office/word/2010/wordprocessingCanvas" xmlns:cx="http://schemas.microsoft.com/office/drawing/2014/chartex" xmlns:cx1="http://schemas.microsoft.com/office/drawing/2015/9/8/chartex" xmlns:cx2="http://schemas.microsoft.com/office/drawing/2015/10/21/chartex" xmlns:cx3="http://schemas.microsoft.com/office/drawing/2016/5/9/chartex" xmlns:cx4="http://schemas.microsoft.com/office/drawing/2016/5/10/chartex" xmlns:cx5="http://schemas.microsoft.com/office/drawing/2016/5/11/chartex" xmlns:cx6="http://schemas.microsoft.com/office/drawing/2016/5/12/chartex" xmlns:cx7="http://schemas.microsoft.com/office/drawing/2016/5/13/chartex" xmlns:cx8="http://schemas.microsoft.com/office/drawing/2016/5/14/chartex" xmlns:mc="http://schemas.openxmlformats.org/markup-compatibility/2006" xmlns:aink="http://schemas.microsoft.com/office/drawing/2016/ink" xmlns:am3d="http://schemas.microsoft.com/office/drawing/2017/model3d" xmlns:o="urn:schemas-microsoft-com:office:office" xmlns:r="http://schemas.openxmlformats.org/officeDocument/2006/relationships" xmlns:m="http://schemas.openxmlformats.org/officeDocument/2006/math" xmlns:v="urn:schemas-microsoft-com:vml" xmlns:wp14="http://schemas.microsoft.com/office/word/2010/wordprocessingDrawing" xmlns:wp="http://schemas.openxmlformats.org/drawingml/2006/wordprocessingDrawing" xmlns:w10="urn:schemas-microsoft-com:office:word" xmlns:w="http://schemas.openxmlformats.org/wordprocessingml/2006/main" xmlns:w14="http://schemas.microsoft.com/office/word/2010/wordml" xmlns:w15="http://schemas.microsoft.com/office/word/2012/wordml" xmlns:w16cid="http://schemas.microsoft.com/office/word/2016/wordml/cid" xmlns:w16se="http://schemas.microsoft.com/office/word/2015/wordml/symex" xmlns:wpg="http://schemas.microsoft.com/office/word/2010/wordprocessingGroup" xmlns:wpi="http://schemas.microsoft.com/office/word/2010/wordprocessingInk" xmlns:wne="http://schemas.microsoft.com/office/word/2006/wordml" xmlns:wps="http://schemas.microsoft.com/office/word/2010/wordprocessingShape" mc:Ignorable="w14 w15 w16se w16cid wp14">
   <w:endnote w:type="separator" w:id="-1">
     <w:p>
       <w:pPr>
@@ -1293,7 +1376,7 @@
 </file>
 
 <file path=word/footnotes.xml><?xml version="1.0" encoding="utf-8"?>
-<w:footnotes xmlns:wpc="http://schemas.microsoft.com/office/word/2010/wordprocessingCanvas" xmlns:mc="http://schemas.openxmlformats.org/markup-compatibility/2006" xmlns:o="urn:schemas-microsoft-com:office:office" xmlns:r="http://schemas.openxmlformats.org/officeDocument/2006/relationships" xmlns:m="http://schemas.openxmlformats.org/officeDocument/2006/math" xmlns:v="urn:schemas-microsoft-com:vml" xmlns:wp14="http://schemas.microsoft.com/office/word/2010/wordprocessingDrawing" xmlns:wp="http://schemas.openxmlformats.org/drawingml/2006/wordprocessingDrawing" xmlns:w10="urn:schemas-microsoft-com:office:word" xmlns:w="http://schemas.openxmlformats.org/wordprocessingml/2006/main" xmlns:w14="http://schemas.microsoft.com/office/word/2010/wordml" xmlns:w15="http://schemas.microsoft.com/office/word/2012/wordml" xmlns:wpg="http://schemas.microsoft.com/office/word/2010/wordprocessingGroup" xmlns:wpi="http://schemas.microsoft.com/office/word/2010/wordprocessingInk" xmlns:wne="http://schemas.microsoft.com/office/word/2006/wordml" xmlns:wps="http://schemas.microsoft.com/office/word/2010/wordprocessingShape" mc:Ignorable="w14 w15 wp14">
+<w:footnotes xmlns:wpc="http://schemas.microsoft.com/office/word/2010/wordprocessingCanvas" xmlns:cx="http://schemas.microsoft.com/office/drawing/2014/chartex" xmlns:cx1="http://schemas.microsoft.com/office/drawing/2015/9/8/chartex" xmlns:cx2="http://schemas.microsoft.com/office/drawing/2015/10/21/chartex" xmlns:cx3="http://schemas.microsoft.com/office/drawing/2016/5/9/chartex" xmlns:cx4="http://schemas.microsoft.com/office/drawing/2016/5/10/chartex" xmlns:cx5="http://schemas.microsoft.com/office/drawing/2016/5/11/chartex" xmlns:cx6="http://schemas.microsoft.com/office/drawing/2016/5/12/chartex" xmlns:cx7="http://schemas.microsoft.com/office/drawing/2016/5/13/chartex" xmlns:cx8="http://schemas.microsoft.com/office/drawing/2016/5/14/chartex" xmlns:mc="http://schemas.openxmlformats.org/markup-compatibility/2006" xmlns:aink="http://schemas.microsoft.com/office/drawing/2016/ink" xmlns:am3d="http://schemas.microsoft.com/office/drawing/2017/model3d" xmlns:o="urn:schemas-microsoft-com:office:office" xmlns:r="http://schemas.openxmlformats.org/officeDocument/2006/relationships" xmlns:m="http://schemas.openxmlformats.org/officeDocument/2006/math" xmlns:v="urn:schemas-microsoft-com:vml" xmlns:wp14="http://schemas.microsoft.com/office/word/2010/wordprocessingDrawing" xmlns:wp="http://schemas.openxmlformats.org/drawingml/2006/wordprocessingDrawing" xmlns:w10="urn:schemas-microsoft-com:office:word" xmlns:w="http://schemas.openxmlformats.org/wordprocessingml/2006/main" xmlns:w14="http://schemas.microsoft.com/office/word/2010/wordml" xmlns:w15="http://schemas.microsoft.com/office/word/2012/wordml" xmlns:w16cid="http://schemas.microsoft.com/office/word/2016/wordml/cid" xmlns:w16se="http://schemas.microsoft.com/office/word/2015/wordml/symex" xmlns:wpg="http://schemas.microsoft.com/office/word/2010/wordprocessingGroup" xmlns:wpi="http://schemas.microsoft.com/office/word/2010/wordprocessingInk" xmlns:wne="http://schemas.microsoft.com/office/word/2006/wordml" xmlns:wps="http://schemas.microsoft.com/office/word/2010/wordprocessingShape" mc:Ignorable="w14 w15 w16se w16cid wp14">
   <w:footnote w:type="separator" w:id="-1">
     <w:p>
       <w:pPr>
@@ -1318,7 +1401,7 @@
 </file>
 
 <file path=word/numbering.xml><?xml version="1.0" encoding="utf-8"?>
-<w:numbering xmlns:wpc="http://schemas.microsoft.com/office/word/2010/wordprocessingCanvas" xmlns:mc="http://schemas.openxmlformats.org/markup-compatibility/2006" xmlns:o="urn:schemas-microsoft-com:office:office" xmlns:r="http://schemas.openxmlformats.org/officeDocument/2006/relationships" xmlns:m="http://schemas.openxmlformats.org/officeDocument/2006/math" xmlns:v="urn:schemas-microsoft-com:vml" xmlns:wp14="http://schemas.microsoft.com/office/word/2010/wordprocessingDrawing" xmlns:wp="http://schemas.openxmlformats.org/drawingml/2006/wordprocessingDrawing" xmlns:w10="urn:schemas-microsoft-com:office:word" xmlns:w="http://schemas.openxmlformats.org/wordprocessingml/2006/main" xmlns:w14="http://schemas.microsoft.com/office/word/2010/wordml" xmlns:w15="http://schemas.microsoft.com/office/word/2012/wordml" xmlns:wpg="http://schemas.microsoft.com/office/word/2010/wordprocessingGroup" xmlns:wpi="http://schemas.microsoft.com/office/word/2010/wordprocessingInk" xmlns:wne="http://schemas.microsoft.com/office/word/2006/wordml" xmlns:wps="http://schemas.microsoft.com/office/word/2010/wordprocessingShape" mc:Ignorable="w14 w15 wp14">
+<w:numbering xmlns:wpc="http://schemas.microsoft.com/office/word/2010/wordprocessingCanvas" xmlns:cx="http://schemas.microsoft.com/office/drawing/2014/chartex" xmlns:cx1="http://schemas.microsoft.com/office/drawing/2015/9/8/chartex" xmlns:cx2="http://schemas.microsoft.com/office/drawing/2015/10/21/chartex" xmlns:cx3="http://schemas.microsoft.com/office/drawing/2016/5/9/chartex" xmlns:cx4="http://schemas.microsoft.com/office/drawing/2016/5/10/chartex" xmlns:cx5="http://schemas.microsoft.com/office/drawing/2016/5/11/chartex" xmlns:cx6="http://schemas.microsoft.com/office/drawing/2016/5/12/chartex" xmlns:cx7="http://schemas.microsoft.com/office/drawing/2016/5/13/chartex" xmlns:cx8="http://schemas.microsoft.com/office/drawing/2016/5/14/chartex" xmlns:mc="http://schemas.openxmlformats.org/markup-compatibility/2006" xmlns:aink="http://schemas.microsoft.com/office/drawing/2016/ink" xmlns:am3d="http://schemas.microsoft.com/office/drawing/2017/model3d" xmlns:o="urn:schemas-microsoft-com:office:office" xmlns:r="http://schemas.openxmlformats.org/officeDocument/2006/relationships" xmlns:m="http://schemas.openxmlformats.org/officeDocument/2006/math" xmlns:v="urn:schemas-microsoft-com:vml" xmlns:wp14="http://schemas.microsoft.com/office/word/2010/wordprocessingDrawing" xmlns:wp="http://schemas.openxmlformats.org/drawingml/2006/wordprocessingDrawing" xmlns:w10="urn:schemas-microsoft-com:office:word" xmlns:w="http://schemas.openxmlformats.org/wordprocessingml/2006/main" xmlns:w14="http://schemas.microsoft.com/office/word/2010/wordml" xmlns:w15="http://schemas.microsoft.com/office/word/2012/wordml" xmlns:w16cid="http://schemas.microsoft.com/office/word/2016/wordml/cid" xmlns:w16se="http://schemas.microsoft.com/office/word/2015/wordml/symex" xmlns:wpg="http://schemas.microsoft.com/office/word/2010/wordprocessingGroup" xmlns:wpi="http://schemas.microsoft.com/office/word/2010/wordprocessingInk" xmlns:wne="http://schemas.microsoft.com/office/word/2006/wordml" xmlns:wps="http://schemas.microsoft.com/office/word/2010/wordprocessingShape" mc:Ignorable="w14 w15 w16se w16cid wp14">
   <w:abstractNum w:abstractNumId="0" w15:restartNumberingAfterBreak="0">
     <w:nsid w:val="40B47B6B"/>
     <w:multiLevelType w:val="hybridMultilevel"/>
@@ -1623,7 +1706,7 @@
 </file>
 
 <file path=word/styles.xml><?xml version="1.0" encoding="utf-8"?>
-<w:styles xmlns:mc="http://schemas.openxmlformats.org/markup-compatibility/2006" xmlns:r="http://schemas.openxmlformats.org/officeDocument/2006/relationships" xmlns:w="http://schemas.openxmlformats.org/wordprocessingml/2006/main" xmlns:w14="http://schemas.microsoft.com/office/word/2010/wordml" xmlns:w15="http://schemas.microsoft.com/office/word/2012/wordml" mc:Ignorable="w14 w15">
+<w:styles xmlns:mc="http://schemas.openxmlformats.org/markup-compatibility/2006" xmlns:r="http://schemas.openxmlformats.org/officeDocument/2006/relationships" xmlns:w="http://schemas.openxmlformats.org/wordprocessingml/2006/main" xmlns:w14="http://schemas.microsoft.com/office/word/2010/wordml" xmlns:w15="http://schemas.microsoft.com/office/word/2012/wordml" xmlns:w16cid="http://schemas.microsoft.com/office/word/2016/wordml/cid" xmlns:w16se="http://schemas.microsoft.com/office/word/2015/wordml/symex" mc:Ignorable="w14 w15 w16se w16cid">
   <w:docDefaults>
     <w:rPrDefault>
       <w:rPr>
@@ -1639,7 +1722,7 @@
       </w:pPr>
     </w:pPrDefault>
   </w:docDefaults>
-  <w:latentStyles w:defLockedState="0" w:defUIPriority="99" w:defSemiHidden="0" w:defUnhideWhenUsed="0" w:defQFormat="0" w:count="371">
+  <w:latentStyles w:defLockedState="0" w:defUIPriority="99" w:defSemiHidden="0" w:defUnhideWhenUsed="0" w:defQFormat="0" w:count="375">
     <w:lsdException w:name="Normal" w:uiPriority="0" w:qFormat="1"/>
     <w:lsdException w:name="heading 1" w:uiPriority="9" w:qFormat="1"/>
     <w:lsdException w:name="heading 2" w:semiHidden="1" w:uiPriority="9" w:unhideWhenUsed="1" w:qFormat="1"/>
@@ -1745,7 +1828,6 @@
     <w:lsdException w:name="HTML Sample" w:semiHidden="1" w:unhideWhenUsed="1"/>
     <w:lsdException w:name="HTML Typewriter" w:semiHidden="1" w:unhideWhenUsed="1"/>
     <w:lsdException w:name="HTML Variable" w:semiHidden="1" w:unhideWhenUsed="1"/>
-    <w:lsdException w:name="Normal Table" w:semiHidden="1" w:unhideWhenUsed="1"/>
     <w:lsdException w:name="annotation subject" w:semiHidden="1" w:unhideWhenUsed="1"/>
     <w:lsdException w:name="No List" w:semiHidden="1" w:unhideWhenUsed="1"/>
     <w:lsdException w:name="Outline List 1" w:semiHidden="1" w:unhideWhenUsed="1"/>
@@ -1789,10 +1871,8 @@
     <w:lsdException w:name="Table Elegant" w:semiHidden="1" w:unhideWhenUsed="1"/>
     <w:lsdException w:name="Table Professional" w:semiHidden="1" w:unhideWhenUsed="1"/>
     <w:lsdException w:name="Table Subtle 1" w:semiHidden="1" w:unhideWhenUsed="1"/>
-    <w:lsdException w:name="Table Subtle 2" w:semiHidden="1" w:unhideWhenUsed="1"/>
     <w:lsdException w:name="Table Web 1" w:semiHidden="1" w:unhideWhenUsed="1"/>
     <w:lsdException w:name="Table Web 2" w:semiHidden="1" w:unhideWhenUsed="1"/>
-    <w:lsdException w:name="Table Web 3" w:semiHidden="1" w:unhideWhenUsed="1"/>
     <w:lsdException w:name="Balloon Text" w:semiHidden="1" w:unhideWhenUsed="1"/>
     <w:lsdException w:name="Table Grid" w:uiPriority="39"/>
     <w:lsdException w:name="Table Theme" w:semiHidden="1" w:unhideWhenUsed="1"/>
@@ -2011,6 +2091,10 @@
     <w:lsdException w:name="List Table 5 Dark Accent 6" w:uiPriority="50"/>
     <w:lsdException w:name="List Table 6 Colorful Accent 6" w:uiPriority="51"/>
     <w:lsdException w:name="List Table 7 Colorful Accent 6" w:uiPriority="52"/>
+    <w:lsdException w:name="Mention" w:semiHidden="1" w:unhideWhenUsed="1"/>
+    <w:lsdException w:name="Smart Hyperlink" w:semiHidden="1" w:unhideWhenUsed="1"/>
+    <w:lsdException w:name="Hashtag" w:semiHidden="1" w:unhideWhenUsed="1"/>
+    <w:lsdException w:name="Unresolved Mention" w:semiHidden="1" w:unhideWhenUsed="1"/>
   </w:latentStyles>
   <w:style w:type="paragraph" w:default="1" w:styleId="Normal">
     <w:name w:val="Normal"/>

</xml_diff>